<commit_message>
final paper edited with powerpoint pdf
</commit_message>
<xml_diff>
--- a/finalproject/Schreibman Security Final.docx
+++ b/finalproject/Schreibman Security Final.docx
@@ -73,6 +73,7 @@
         <w:jc w:val="center"/>
         <w:rPr>
           <w:rFonts w:ascii="Times New Roman" w:hAnsi="Times New Roman" w:cs="Times New Roman"/>
+          <w:b/>
           <w:sz w:val="40"/>
           <w:szCs w:val="40"/>
         </w:rPr>
@@ -80,42 +81,86 @@
       <w:r>
         <w:rPr>
           <w:rFonts w:ascii="Times New Roman" w:hAnsi="Times New Roman" w:cs="Times New Roman"/>
+          <w:b/>
           <w:sz w:val="40"/>
           <w:szCs w:val="40"/>
         </w:rPr>
-        <w:t xml:space="preserve">Doxxing Methodologies and Defenses: The </w:t>
-      </w:r>
-      <w:r>
-        <w:rPr>
-          <w:rFonts w:ascii="Times New Roman" w:hAnsi="Times New Roman" w:cs="Times New Roman"/>
+        <w:t>Do</w:t>
+      </w:r>
+      <w:r>
+        <w:rPr>
+          <w:rFonts w:ascii="Times New Roman" w:hAnsi="Times New Roman" w:cs="Times New Roman"/>
+          <w:b/>
           <w:sz w:val="40"/>
           <w:szCs w:val="40"/>
         </w:rPr>
-        <w:t xml:space="preserve">Inevitable </w:t>
-      </w:r>
-      <w:r>
-        <w:rPr>
-          <w:rFonts w:ascii="Times New Roman" w:hAnsi="Times New Roman" w:cs="Times New Roman"/>
+        <w:t xml:space="preserve">xing Methodologies and Defenses: </w:t>
+      </w:r>
+    </w:p>
+    <w:p>
+      <w:pPr>
+        <w:spacing w:line="360" w:lineRule="auto"/>
+        <w:jc w:val="center"/>
+        <w:rPr>
+          <w:rFonts w:ascii="Times New Roman" w:hAnsi="Times New Roman" w:cs="Times New Roman"/>
+          <w:b/>
           <w:sz w:val="40"/>
           <w:szCs w:val="40"/>
         </w:rPr>
-        <w:t>(or A</w:t>
-      </w:r>
-      <w:r>
-        <w:rPr>
-          <w:rFonts w:ascii="Times New Roman" w:hAnsi="Times New Roman" w:cs="Times New Roman"/>
+      </w:pPr>
+      <w:r>
+        <w:rPr>
+          <w:rFonts w:ascii="Times New Roman" w:hAnsi="Times New Roman" w:cs="Times New Roman"/>
+          <w:b/>
           <w:sz w:val="40"/>
           <w:szCs w:val="40"/>
         </w:rPr>
-        <w:t>voidable?</w:t>
-      </w:r>
-      <w:r>
-        <w:rPr>
-          <w:rFonts w:ascii="Times New Roman" w:hAnsi="Times New Roman" w:cs="Times New Roman"/>
+        <w:t xml:space="preserve">The </w:t>
+      </w:r>
+      <w:r>
+        <w:rPr>
+          <w:rFonts w:ascii="Times New Roman" w:hAnsi="Times New Roman" w:cs="Times New Roman"/>
+          <w:b/>
           <w:sz w:val="40"/>
           <w:szCs w:val="40"/>
         </w:rPr>
-        <w:t>) Breach of Private (or Public?) Information</w:t>
+        <w:t xml:space="preserve">Inevitable </w:t>
+      </w:r>
+      <w:r>
+        <w:rPr>
+          <w:rFonts w:ascii="Times New Roman" w:hAnsi="Times New Roman" w:cs="Times New Roman"/>
+          <w:b/>
+          <w:sz w:val="40"/>
+          <w:szCs w:val="40"/>
+        </w:rPr>
+        <w:t>(or A</w:t>
+      </w:r>
+      <w:r>
+        <w:rPr>
+          <w:rFonts w:ascii="Times New Roman" w:hAnsi="Times New Roman" w:cs="Times New Roman"/>
+          <w:b/>
+          <w:sz w:val="40"/>
+          <w:szCs w:val="40"/>
+        </w:rPr>
+        <w:t>voidable?</w:t>
+      </w:r>
+      <w:r>
+        <w:rPr>
+          <w:rFonts w:ascii="Times New Roman" w:hAnsi="Times New Roman" w:cs="Times New Roman"/>
+          <w:b/>
+          <w:sz w:val="40"/>
+          <w:szCs w:val="40"/>
+        </w:rPr>
+        <w:t xml:space="preserve">) Plastering of Sensitive </w:t>
+      </w:r>
+      <w:r>
+        <w:rPr>
+          <w:rFonts w:ascii="Times New Roman" w:hAnsi="Times New Roman" w:cs="Times New Roman"/>
+          <w:b/>
+          <w:sz w:val="40"/>
+          <w:szCs w:val="40"/>
+        </w:rPr>
+        <w:t>Information</w:t>
       </w:r>
     </w:p>
     <w:p>
@@ -829,8 +874,6 @@
           <w:szCs w:val="32"/>
         </w:rPr>
       </w:pPr>
-      <w:bookmarkStart w:id="0" w:name="_GoBack"/>
-      <w:bookmarkEnd w:id="0"/>
     </w:p>
     <w:p>
       <w:pPr>
@@ -870,10 +913,7 @@
           <w:szCs w:val="32"/>
         </w:rPr>
       </w:pPr>
-    </w:p>
-    <w:p>
-      <w:pPr>
-        <w:spacing w:line="360" w:lineRule="auto"/>
+      <w:r>
         <w:rPr>
           <w:rFonts w:ascii="Times New Roman" w:hAnsi="Times New Roman" w:cs="Times New Roman"/>
           <w:b/>
@@ -882,6 +922,301 @@
           <w:sz w:val="32"/>
           <w:szCs w:val="32"/>
         </w:rPr>
+        <w:t>Abstract</w:t>
+      </w:r>
+    </w:p>
+    <w:p>
+      <w:pPr>
+        <w:spacing w:line="360" w:lineRule="auto"/>
+        <w:ind w:firstLine="720"/>
+        <w:rPr>
+          <w:rFonts w:ascii="Times New Roman" w:hAnsi="Times New Roman" w:cs="Times New Roman"/>
+          <w:color w:val="000000"/>
+        </w:rPr>
+      </w:pPr>
+      <w:r>
+        <w:rPr>
+          <w:rFonts w:ascii="Times New Roman" w:hAnsi="Times New Roman" w:cs="Times New Roman"/>
+          <w:color w:val="000000"/>
+        </w:rPr>
+        <w:t>Over the past two decades</w:t>
+      </w:r>
+      <w:r>
+        <w:rPr>
+          <w:rFonts w:ascii="Times New Roman" w:hAnsi="Times New Roman" w:cs="Times New Roman"/>
+          <w:color w:val="000000"/>
+        </w:rPr>
+        <w:t>,</w:t>
+      </w:r>
+      <w:r>
+        <w:rPr>
+          <w:rFonts w:ascii="Times New Roman" w:hAnsi="Times New Roman" w:cs="Times New Roman"/>
+          <w:color w:val="000000"/>
+        </w:rPr>
+        <w:t xml:space="preserve"> billions of people have become comfortable with treating the Internet like a second home. Many, if not most, of these people take for gra</w:t>
+      </w:r>
+      <w:r>
+        <w:rPr>
+          <w:rFonts w:ascii="Times New Roman" w:hAnsi="Times New Roman" w:cs="Times New Roman"/>
+          <w:color w:val="000000"/>
+        </w:rPr>
+        <w:t>n</w:t>
+      </w:r>
+      <w:r>
+        <w:rPr>
+          <w:rFonts w:ascii="Times New Roman" w:hAnsi="Times New Roman" w:cs="Times New Roman"/>
+          <w:color w:val="000000"/>
+        </w:rPr>
+        <w:t xml:space="preserve">ted how the Internet works and how secure (or not) their communications and information really </w:t>
+      </w:r>
+      <w:proofErr w:type="gramStart"/>
+      <w:r>
+        <w:rPr>
+          <w:rFonts w:ascii="Times New Roman" w:hAnsi="Times New Roman" w:cs="Times New Roman"/>
+          <w:color w:val="000000"/>
+        </w:rPr>
+        <w:t>are</w:t>
+      </w:r>
+      <w:proofErr w:type="gramEnd"/>
+      <w:r>
+        <w:rPr>
+          <w:rFonts w:ascii="Times New Roman" w:hAnsi="Times New Roman" w:cs="Times New Roman"/>
+          <w:color w:val="000000"/>
+        </w:rPr>
+        <w:t xml:space="preserve">. Various security issues have challenged this comfort, from password cracking to database breaching, but there is one particularly unnerving </w:t>
+      </w:r>
+      <w:r>
+        <w:rPr>
+          <w:rFonts w:ascii="Times New Roman" w:hAnsi="Times New Roman" w:cs="Times New Roman"/>
+          <w:color w:val="000000"/>
+        </w:rPr>
+        <w:t>issue that has stormed into the limelight over</w:t>
+      </w:r>
+      <w:r>
+        <w:rPr>
+          <w:rFonts w:ascii="Times New Roman" w:hAnsi="Times New Roman" w:cs="Times New Roman"/>
+          <w:color w:val="000000"/>
+        </w:rPr>
+        <w:t xml:space="preserve"> the past couple of years: doxing. </w:t>
+      </w:r>
+      <w:r>
+        <w:rPr>
+          <w:rFonts w:ascii="Times New Roman" w:hAnsi="Times New Roman" w:cs="Times New Roman"/>
+          <w:color w:val="000000"/>
+        </w:rPr>
+        <w:t xml:space="preserve">Doxing </w:t>
+      </w:r>
+      <w:r>
+        <w:rPr>
+          <w:rFonts w:ascii="Times New Roman" w:hAnsi="Times New Roman" w:cs="Times New Roman"/>
+          <w:color w:val="000000"/>
+        </w:rPr>
+        <w:t>is so dangerous because it is</w:t>
+      </w:r>
+      <w:r>
+        <w:rPr>
+          <w:rFonts w:ascii="Times New Roman" w:hAnsi="Times New Roman" w:cs="Times New Roman"/>
+          <w:color w:val="000000"/>
+        </w:rPr>
+        <w:t xml:space="preserve"> easy to execute, hard to avoid, and personalized in its targeting; doxing has arguably the greatest potential for not only physical or monetary harm to its victims but also lasting psychological trauma. Here we will not only investigate doxing methodologies and preventative measures, but ultimately decide if it is even possible t</w:t>
+      </w:r>
+      <w:r>
+        <w:rPr>
+          <w:rFonts w:ascii="Times New Roman" w:hAnsi="Times New Roman" w:cs="Times New Roman"/>
+          <w:color w:val="000000"/>
+        </w:rPr>
+        <w:t>o avoid being doxed.</w:t>
+      </w:r>
+    </w:p>
+    <w:p>
+      <w:pPr>
+        <w:spacing w:line="360" w:lineRule="auto"/>
+        <w:rPr>
+          <w:rFonts w:ascii="Times New Roman" w:hAnsi="Times New Roman" w:cs="Times New Roman"/>
+          <w:color w:val="000000"/>
+        </w:rPr>
+      </w:pPr>
+    </w:p>
+    <w:p>
+      <w:pPr>
+        <w:spacing w:line="360" w:lineRule="auto"/>
+        <w:rPr>
+          <w:rFonts w:ascii="Times New Roman" w:hAnsi="Times New Roman" w:cs="Times New Roman"/>
+          <w:color w:val="000000"/>
+        </w:rPr>
+      </w:pPr>
+    </w:p>
+    <w:p>
+      <w:pPr>
+        <w:spacing w:line="360" w:lineRule="auto"/>
+        <w:rPr>
+          <w:rFonts w:ascii="Times New Roman" w:hAnsi="Times New Roman" w:cs="Times New Roman"/>
+          <w:color w:val="000000"/>
+        </w:rPr>
+      </w:pPr>
+    </w:p>
+    <w:p>
+      <w:pPr>
+        <w:spacing w:line="360" w:lineRule="auto"/>
+        <w:rPr>
+          <w:rFonts w:ascii="Times New Roman" w:hAnsi="Times New Roman" w:cs="Times New Roman"/>
+          <w:color w:val="000000"/>
+        </w:rPr>
+      </w:pPr>
+    </w:p>
+    <w:p>
+      <w:pPr>
+        <w:spacing w:line="360" w:lineRule="auto"/>
+        <w:rPr>
+          <w:rFonts w:ascii="Times New Roman" w:hAnsi="Times New Roman" w:cs="Times New Roman"/>
+          <w:color w:val="000000"/>
+        </w:rPr>
+      </w:pPr>
+    </w:p>
+    <w:p>
+      <w:pPr>
+        <w:spacing w:line="360" w:lineRule="auto"/>
+        <w:rPr>
+          <w:rFonts w:ascii="Times New Roman" w:hAnsi="Times New Roman" w:cs="Times New Roman"/>
+          <w:color w:val="000000"/>
+        </w:rPr>
+      </w:pPr>
+    </w:p>
+    <w:p>
+      <w:pPr>
+        <w:spacing w:line="360" w:lineRule="auto"/>
+        <w:rPr>
+          <w:rFonts w:ascii="Times New Roman" w:hAnsi="Times New Roman" w:cs="Times New Roman"/>
+          <w:color w:val="000000"/>
+        </w:rPr>
+      </w:pPr>
+    </w:p>
+    <w:p>
+      <w:pPr>
+        <w:spacing w:line="360" w:lineRule="auto"/>
+        <w:rPr>
+          <w:rFonts w:ascii="Times New Roman" w:hAnsi="Times New Roman" w:cs="Times New Roman"/>
+          <w:color w:val="000000"/>
+        </w:rPr>
+      </w:pPr>
+    </w:p>
+    <w:p>
+      <w:pPr>
+        <w:spacing w:line="360" w:lineRule="auto"/>
+        <w:rPr>
+          <w:rFonts w:ascii="Times New Roman" w:hAnsi="Times New Roman" w:cs="Times New Roman"/>
+          <w:color w:val="000000"/>
+        </w:rPr>
+      </w:pPr>
+    </w:p>
+    <w:p>
+      <w:pPr>
+        <w:spacing w:line="360" w:lineRule="auto"/>
+        <w:rPr>
+          <w:rFonts w:ascii="Times New Roman" w:hAnsi="Times New Roman" w:cs="Times New Roman"/>
+          <w:color w:val="000000"/>
+        </w:rPr>
+      </w:pPr>
+    </w:p>
+    <w:p>
+      <w:pPr>
+        <w:spacing w:line="360" w:lineRule="auto"/>
+        <w:rPr>
+          <w:rFonts w:ascii="Times New Roman" w:hAnsi="Times New Roman" w:cs="Times New Roman"/>
+          <w:color w:val="000000"/>
+        </w:rPr>
+      </w:pPr>
+    </w:p>
+    <w:p>
+      <w:pPr>
+        <w:spacing w:line="360" w:lineRule="auto"/>
+        <w:rPr>
+          <w:rFonts w:ascii="Times New Roman" w:hAnsi="Times New Roman" w:cs="Times New Roman"/>
+          <w:color w:val="000000"/>
+        </w:rPr>
+      </w:pPr>
+    </w:p>
+    <w:p>
+      <w:pPr>
+        <w:spacing w:line="360" w:lineRule="auto"/>
+        <w:rPr>
+          <w:rFonts w:ascii="Times New Roman" w:hAnsi="Times New Roman" w:cs="Times New Roman"/>
+          <w:color w:val="000000"/>
+        </w:rPr>
+      </w:pPr>
+    </w:p>
+    <w:p>
+      <w:pPr>
+        <w:spacing w:line="360" w:lineRule="auto"/>
+        <w:rPr>
+          <w:rFonts w:ascii="Times New Roman" w:hAnsi="Times New Roman" w:cs="Times New Roman"/>
+          <w:color w:val="000000"/>
+        </w:rPr>
+      </w:pPr>
+    </w:p>
+    <w:p>
+      <w:pPr>
+        <w:spacing w:line="360" w:lineRule="auto"/>
+        <w:rPr>
+          <w:rFonts w:ascii="Times New Roman" w:hAnsi="Times New Roman" w:cs="Times New Roman"/>
+          <w:b/>
+          <w:iCs/>
+          <w:color w:val="000000"/>
+          <w:sz w:val="28"/>
+          <w:szCs w:val="28"/>
+        </w:rPr>
+      </w:pPr>
+    </w:p>
+    <w:p>
+      <w:pPr>
+        <w:spacing w:line="360" w:lineRule="auto"/>
+        <w:rPr>
+          <w:rFonts w:ascii="Times New Roman" w:hAnsi="Times New Roman" w:cs="Times New Roman"/>
+          <w:b/>
+          <w:iCs/>
+          <w:color w:val="000000"/>
+          <w:sz w:val="28"/>
+          <w:szCs w:val="28"/>
+        </w:rPr>
+      </w:pPr>
+    </w:p>
+    <w:p>
+      <w:pPr>
+        <w:spacing w:line="360" w:lineRule="auto"/>
+        <w:rPr>
+          <w:rFonts w:ascii="Times New Roman" w:hAnsi="Times New Roman" w:cs="Times New Roman"/>
+          <w:b/>
+          <w:iCs/>
+          <w:color w:val="000000"/>
+          <w:sz w:val="28"/>
+          <w:szCs w:val="28"/>
+        </w:rPr>
+      </w:pPr>
+    </w:p>
+    <w:p>
+      <w:pPr>
+        <w:spacing w:line="360" w:lineRule="auto"/>
+        <w:rPr>
+          <w:rFonts w:ascii="Times New Roman" w:hAnsi="Times New Roman" w:cs="Times New Roman"/>
+          <w:b/>
+          <w:iCs/>
+          <w:color w:val="000000"/>
+          <w:sz w:val="28"/>
+          <w:szCs w:val="28"/>
+        </w:rPr>
+      </w:pPr>
+    </w:p>
+    <w:p>
+      <w:pPr>
+        <w:spacing w:line="360" w:lineRule="auto"/>
+        <w:rPr>
+          <w:rFonts w:ascii="Times New Roman" w:hAnsi="Times New Roman" w:cs="Times New Roman"/>
+          <w:b/>
+          <w:iCs/>
+          <w:color w:val="000000"/>
+          <w:sz w:val="28"/>
+          <w:szCs w:val="28"/>
+        </w:rPr>
       </w:pPr>
       <w:r>
         <w:rPr>
@@ -892,7 +1227,364 @@
           <w:sz w:val="32"/>
           <w:szCs w:val="32"/>
         </w:rPr>
-        <w:t>Abstract</w:t>
+        <w:t>To the Community</w:t>
+      </w:r>
+      <w:r>
+        <w:rPr>
+          <w:rFonts w:ascii="Times New Roman" w:hAnsi="Times New Roman" w:cs="Times New Roman"/>
+          <w:iCs/>
+          <w:color w:val="000000"/>
+        </w:rPr>
+        <w:br/>
+      </w:r>
+      <w:r>
+        <w:rPr>
+          <w:rFonts w:ascii="Times New Roman" w:hAnsi="Times New Roman" w:cs="Times New Roman"/>
+          <w:color w:val="000000"/>
+        </w:rPr>
+        <w:tab/>
+      </w:r>
+      <w:r>
+        <w:rPr>
+          <w:rFonts w:ascii="Times New Roman" w:hAnsi="Times New Roman" w:cs="Times New Roman"/>
+          <w:color w:val="000000"/>
+        </w:rPr>
+        <w:t xml:space="preserve">While I am not here to claim that doxing is inherently an evil methodology—in fact I will later </w:t>
+      </w:r>
+      <w:r>
+        <w:rPr>
+          <w:rFonts w:ascii="Times New Roman" w:hAnsi="Times New Roman" w:cs="Times New Roman"/>
+          <w:color w:val="000000"/>
+        </w:rPr>
+        <w:t>discuss</w:t>
+      </w:r>
+      <w:r>
+        <w:rPr>
+          <w:rFonts w:ascii="Times New Roman" w:hAnsi="Times New Roman" w:cs="Times New Roman"/>
+          <w:color w:val="000000"/>
+        </w:rPr>
+        <w:t xml:space="preserve"> some cases of “</w:t>
+      </w:r>
+      <w:proofErr w:type="spellStart"/>
+      <w:r>
+        <w:rPr>
+          <w:rFonts w:ascii="Times New Roman" w:hAnsi="Times New Roman" w:cs="Times New Roman"/>
+          <w:color w:val="000000"/>
+        </w:rPr>
+        <w:t>hacktivist</w:t>
+      </w:r>
+      <w:proofErr w:type="spellEnd"/>
+      <w:r>
+        <w:rPr>
+          <w:rFonts w:ascii="Times New Roman" w:hAnsi="Times New Roman" w:cs="Times New Roman"/>
+          <w:color w:val="000000"/>
+        </w:rPr>
+        <w:t>” doxing—we need to talk about the dark and</w:t>
+      </w:r>
+      <w:r>
+        <w:rPr>
+          <w:rFonts w:ascii="Times New Roman" w:hAnsi="Times New Roman" w:cs="Times New Roman"/>
+          <w:color w:val="000000"/>
+        </w:rPr>
+        <w:t xml:space="preserve"> ugly consequences of doxxing</w:t>
+      </w:r>
+      <w:r>
+        <w:rPr>
+          <w:rStyle w:val="FootnoteReference"/>
+          <w:rFonts w:ascii="Times New Roman" w:hAnsi="Times New Roman" w:cs="Times New Roman"/>
+          <w:color w:val="000000"/>
+        </w:rPr>
+        <w:footnoteReference w:id="1"/>
+      </w:r>
+      <w:r>
+        <w:rPr>
+          <w:rFonts w:ascii="Times New Roman" w:hAnsi="Times New Roman" w:cs="Times New Roman"/>
+          <w:color w:val="000000"/>
+        </w:rPr>
+        <w:t xml:space="preserve">. </w:t>
+      </w:r>
+      <w:r>
+        <w:rPr>
+          <w:rFonts w:ascii="Times New Roman" w:hAnsi="Times New Roman" w:cs="Times New Roman"/>
+          <w:color w:val="000000"/>
+        </w:rPr>
+        <w:t xml:space="preserve">While it is certainly not the only example, </w:t>
+      </w:r>
+      <w:r>
+        <w:rPr>
+          <w:rFonts w:ascii="Times New Roman" w:hAnsi="Times New Roman" w:cs="Times New Roman"/>
+          <w:color w:val="000000"/>
+        </w:rPr>
+        <w:t>GamerGate</w:t>
+      </w:r>
+      <w:r>
+        <w:rPr>
+          <w:rStyle w:val="EndnoteReference"/>
+          <w:rFonts w:ascii="Times New Roman" w:hAnsi="Times New Roman" w:cs="Times New Roman"/>
+          <w:color w:val="000000"/>
+        </w:rPr>
+        <w:endnoteReference w:id="1"/>
+      </w:r>
+      <w:r>
+        <w:rPr>
+          <w:rFonts w:ascii="Times New Roman" w:hAnsi="Times New Roman" w:cs="Times New Roman"/>
+          <w:color w:val="000000"/>
+        </w:rPr>
+        <w:t xml:space="preserve"> might be the epitome of </w:t>
+      </w:r>
+      <w:r>
+        <w:rPr>
+          <w:rFonts w:ascii="Times New Roman" w:hAnsi="Times New Roman" w:cs="Times New Roman"/>
+          <w:color w:val="000000"/>
+        </w:rPr>
+        <w:t xml:space="preserve">doxing can be used to harass, threaten, and </w:t>
+      </w:r>
+      <w:r>
+        <w:rPr>
+          <w:rFonts w:ascii="Times New Roman" w:hAnsi="Times New Roman" w:cs="Times New Roman"/>
+          <w:color w:val="000000"/>
+        </w:rPr>
+        <w:t>nearly</w:t>
+      </w:r>
+      <w:r>
+        <w:rPr>
+          <w:rFonts w:ascii="Times New Roman" w:hAnsi="Times New Roman" w:cs="Times New Roman"/>
+          <w:color w:val="000000"/>
+        </w:rPr>
+        <w:t xml:space="preserve"> destroy people’s lives.</w:t>
+      </w:r>
+      <w:r>
+        <w:rPr>
+          <w:rFonts w:ascii="Times New Roman" w:hAnsi="Times New Roman" w:cs="Times New Roman"/>
+          <w:color w:val="000000"/>
+        </w:rPr>
+        <w:t xml:space="preserve"> </w:t>
+      </w:r>
+      <w:proofErr w:type="spellStart"/>
+      <w:r>
+        <w:rPr>
+          <w:rFonts w:ascii="Times New Roman" w:hAnsi="Times New Roman" w:cs="Times New Roman"/>
+          <w:color w:val="000000"/>
+        </w:rPr>
+        <w:t>Doxers</w:t>
+      </w:r>
+      <w:proofErr w:type="spellEnd"/>
+      <w:r>
+        <w:rPr>
+          <w:rFonts w:ascii="Times New Roman" w:hAnsi="Times New Roman" w:cs="Times New Roman"/>
+          <w:color w:val="000000"/>
+        </w:rPr>
+        <w:t xml:space="preserve"> involved in GamerGate</w:t>
+      </w:r>
+      <w:r>
+        <w:rPr>
+          <w:rFonts w:ascii="Times New Roman" w:hAnsi="Times New Roman" w:cs="Times New Roman"/>
+          <w:iCs/>
+          <w:color w:val="000000"/>
+        </w:rPr>
+        <w:t xml:space="preserve"> have obliterated any chance at normalcy for some prominent female game developers and game critics such as Zoe Quinn</w:t>
+      </w:r>
+      <w:r>
+        <w:rPr>
+          <w:rStyle w:val="EndnoteReference"/>
+          <w:rFonts w:ascii="Times New Roman" w:hAnsi="Times New Roman" w:cs="Times New Roman"/>
+          <w:iCs/>
+          <w:color w:val="000000"/>
+        </w:rPr>
+        <w:endnoteReference w:id="2"/>
+      </w:r>
+      <w:r>
+        <w:rPr>
+          <w:rFonts w:ascii="Times New Roman" w:hAnsi="Times New Roman" w:cs="Times New Roman"/>
+          <w:iCs/>
+          <w:color w:val="000000"/>
+        </w:rPr>
+        <w:t>, Brianna Wu</w:t>
+      </w:r>
+      <w:r>
+        <w:rPr>
+          <w:rStyle w:val="EndnoteReference"/>
+          <w:rFonts w:ascii="Times New Roman" w:hAnsi="Times New Roman" w:cs="Times New Roman"/>
+          <w:iCs/>
+          <w:color w:val="000000"/>
+        </w:rPr>
+        <w:endnoteReference w:id="3"/>
+      </w:r>
+      <w:r>
+        <w:rPr>
+          <w:rFonts w:ascii="Times New Roman" w:hAnsi="Times New Roman" w:cs="Times New Roman"/>
+          <w:iCs/>
+          <w:color w:val="000000"/>
+        </w:rPr>
+        <w:t>, and Anita Sarkeesian</w:t>
+      </w:r>
+      <w:r>
+        <w:rPr>
+          <w:rStyle w:val="EndnoteReference"/>
+          <w:rFonts w:ascii="Times New Roman" w:hAnsi="Times New Roman" w:cs="Times New Roman"/>
+          <w:iCs/>
+          <w:color w:val="000000"/>
+        </w:rPr>
+        <w:endnoteReference w:id="4"/>
+      </w:r>
+      <w:r>
+        <w:rPr>
+          <w:rFonts w:ascii="Times New Roman" w:hAnsi="Times New Roman" w:cs="Times New Roman"/>
+          <w:iCs/>
+          <w:color w:val="000000"/>
+        </w:rPr>
+        <w:t>. All three women have stood up and condemned all forms of harassment, but disgusting and violent comments are only the tip of the iceberg. All three women have had to leave their homes at some point after their addresses were leaked through doxing; all three have had family and fri</w:t>
+      </w:r>
+      <w:r>
+        <w:rPr>
+          <w:rFonts w:ascii="Times New Roman" w:hAnsi="Times New Roman" w:cs="Times New Roman"/>
+          <w:iCs/>
+          <w:color w:val="000000"/>
+        </w:rPr>
+        <w:t>ends around them doxed as well; all three work in the tech industry, meaning they don’t have the option of going of the grid if they want to continue their work.</w:t>
+      </w:r>
+      <w:r>
+        <w:rPr>
+          <w:rFonts w:ascii="Times New Roman" w:hAnsi="Times New Roman" w:cs="Times New Roman"/>
+          <w:iCs/>
+          <w:color w:val="000000"/>
+        </w:rPr>
+        <w:t xml:space="preserve"> </w:t>
+      </w:r>
+      <w:r>
+        <w:rPr>
+          <w:rFonts w:ascii="Times New Roman" w:hAnsi="Times New Roman" w:cs="Times New Roman"/>
+          <w:iCs/>
+          <w:color w:val="000000"/>
+        </w:rPr>
+        <w:t>And they are not the only ones: there are countless other people, most often women, people of color, and LGBT folks, whose lives have been shaken if not ripped apart because of doxing</w:t>
+      </w:r>
+      <w:r>
+        <w:rPr>
+          <w:rFonts w:ascii="Times New Roman" w:hAnsi="Times New Roman" w:cs="Times New Roman"/>
+          <w:iCs/>
+          <w:color w:val="000000"/>
+        </w:rPr>
+        <w:t>. What’s even scarier, as I will detail later on, is how easy it is to dox someone and how hard it is to hide your personal information and prevent attackers from building a complete profile of your life.</w:t>
+      </w:r>
+      <w:r>
+        <w:rPr>
+          <w:rFonts w:ascii="Times New Roman" w:hAnsi="Times New Roman" w:cs="Times New Roman"/>
+          <w:iCs/>
+          <w:color w:val="000000"/>
+        </w:rPr>
+        <w:t xml:space="preserve"> Plus there is the added</w:t>
+      </w:r>
+      <w:r>
+        <w:rPr>
+          <w:rFonts w:ascii="Times New Roman" w:hAnsi="Times New Roman" w:cs="Times New Roman"/>
+          <w:iCs/>
+          <w:color w:val="000000"/>
+        </w:rPr>
+        <w:t xml:space="preserve"> irony that legal repercussions are all but non-existent for attackers, despite the fact that all the threats and information posts are publically available. I don’t envision doxing going away anytime soon, and, as an outspoken queer woman in the tech industry, this terrifies me. That is why I chose this topic: to educate, investigate, and arm others and myself with information about doxing so that maybe someone can avoid this kind of calamity.</w:t>
+      </w:r>
+    </w:p>
+    <w:p>
+      <w:pPr>
+        <w:spacing w:line="360" w:lineRule="auto"/>
+        <w:rPr>
+          <w:rFonts w:ascii="Times New Roman" w:hAnsi="Times New Roman" w:cs="Times New Roman"/>
+          <w:color w:val="000000"/>
+        </w:rPr>
+      </w:pPr>
+    </w:p>
+    <w:p>
+      <w:pPr>
+        <w:spacing w:line="360" w:lineRule="auto"/>
+        <w:rPr>
+          <w:rFonts w:ascii="Times New Roman" w:hAnsi="Times New Roman" w:cs="Times New Roman"/>
+          <w:color w:val="000000"/>
+        </w:rPr>
+      </w:pPr>
+    </w:p>
+    <w:p>
+      <w:pPr>
+        <w:spacing w:line="360" w:lineRule="auto"/>
+        <w:rPr>
+          <w:rFonts w:ascii="Times New Roman" w:hAnsi="Times New Roman" w:cs="Times New Roman"/>
+          <w:color w:val="000000"/>
+        </w:rPr>
+      </w:pPr>
+    </w:p>
+    <w:p>
+      <w:pPr>
+        <w:spacing w:line="360" w:lineRule="auto"/>
+        <w:rPr>
+          <w:rFonts w:ascii="Times New Roman" w:hAnsi="Times New Roman" w:cs="Times New Roman"/>
+          <w:b/>
+          <w:iCs/>
+          <w:color w:val="000000"/>
+          <w:sz w:val="32"/>
+          <w:szCs w:val="32"/>
+        </w:rPr>
+      </w:pPr>
+    </w:p>
+    <w:p>
+      <w:pPr>
+        <w:spacing w:line="360" w:lineRule="auto"/>
+        <w:rPr>
+          <w:rFonts w:ascii="Times New Roman" w:hAnsi="Times New Roman" w:cs="Times New Roman"/>
+          <w:b/>
+          <w:iCs/>
+          <w:color w:val="000000"/>
+          <w:sz w:val="32"/>
+          <w:szCs w:val="32"/>
+        </w:rPr>
+      </w:pPr>
+    </w:p>
+    <w:p>
+      <w:pPr>
+        <w:spacing w:line="360" w:lineRule="auto"/>
+        <w:rPr>
+          <w:rFonts w:ascii="Times New Roman" w:hAnsi="Times New Roman" w:cs="Times New Roman"/>
+          <w:b/>
+          <w:iCs/>
+          <w:color w:val="000000"/>
+          <w:sz w:val="32"/>
+          <w:szCs w:val="32"/>
+        </w:rPr>
+      </w:pPr>
+    </w:p>
+    <w:p>
+      <w:pPr>
+        <w:spacing w:line="360" w:lineRule="auto"/>
+        <w:rPr>
+          <w:rFonts w:ascii="Times New Roman" w:hAnsi="Times New Roman" w:cs="Times New Roman"/>
+          <w:b/>
+          <w:iCs/>
+          <w:color w:val="000000"/>
+          <w:sz w:val="32"/>
+          <w:szCs w:val="32"/>
+        </w:rPr>
+      </w:pPr>
+    </w:p>
+    <w:p>
+      <w:pPr>
+        <w:spacing w:line="360" w:lineRule="auto"/>
+        <w:rPr>
+          <w:rFonts w:ascii="Times New Roman" w:hAnsi="Times New Roman" w:cs="Times New Roman"/>
+          <w:b/>
+          <w:iCs/>
+          <w:color w:val="000000"/>
+          <w:sz w:val="32"/>
+          <w:szCs w:val="32"/>
+        </w:rPr>
+      </w:pPr>
+      <w:r>
+        <w:rPr>
+          <w:rFonts w:ascii="Times New Roman" w:hAnsi="Times New Roman" w:cs="Times New Roman"/>
+          <w:b/>
+          <w:iCs/>
+          <w:color w:val="000000"/>
+          <w:sz w:val="32"/>
+          <w:szCs w:val="32"/>
+        </w:rPr>
+        <w:t>Introduction</w:t>
       </w:r>
     </w:p>
     <w:p>
@@ -901,19 +1593,347 @@
         <w:ind w:firstLine="720"/>
         <w:rPr>
           <w:rFonts w:ascii="Times New Roman" w:hAnsi="Times New Roman" w:cs="Times New Roman"/>
-          <w:color w:val="000000"/>
-        </w:rPr>
-      </w:pPr>
-      <w:r>
-        <w:rPr>
-          <w:rFonts w:ascii="Times New Roman" w:hAnsi="Times New Roman" w:cs="Times New Roman"/>
-          <w:color w:val="000000"/>
-        </w:rPr>
-        <w:t>Over the past two decades</w:t>
-      </w:r>
-      <w:r>
-        <w:rPr>
-          <w:rFonts w:ascii="Times New Roman" w:hAnsi="Times New Roman" w:cs="Times New Roman"/>
+        </w:rPr>
+      </w:pPr>
+      <w:r>
+        <w:rPr>
+          <w:rFonts w:ascii="Times New Roman" w:hAnsi="Times New Roman" w:cs="Times New Roman"/>
+          <w:iCs/>
+          <w:color w:val="000000"/>
+        </w:rPr>
+        <w:t>Doxing (</w:t>
+      </w:r>
+      <w:r>
+        <w:rPr>
+          <w:rFonts w:ascii="Times New Roman" w:hAnsi="Times New Roman" w:cs="Times New Roman"/>
+          <w:iCs/>
+          <w:color w:val="000000"/>
+        </w:rPr>
+        <w:t>alternatively doxxing) is an attack method by which a group of people, or sometimes an individual, seek out publically available information on their target</w:t>
+      </w:r>
+      <w:r>
+        <w:rPr>
+          <w:rFonts w:ascii="Times New Roman" w:hAnsi="Times New Roman" w:cs="Times New Roman"/>
+          <w:iCs/>
+          <w:color w:val="000000"/>
+        </w:rPr>
+        <w:t xml:space="preserve"> (often connecting simple information such as a name or hometown to more personal information such as bank account passwords)</w:t>
+      </w:r>
+      <w:r>
+        <w:rPr>
+          <w:rFonts w:ascii="Times New Roman" w:hAnsi="Times New Roman" w:cs="Times New Roman"/>
+          <w:iCs/>
+          <w:color w:val="000000"/>
+        </w:rPr>
+        <w:t xml:space="preserve"> and then post that information across various sites in the hopes of shaming, angeri</w:t>
+      </w:r>
+      <w:r>
+        <w:rPr>
+          <w:rFonts w:ascii="Times New Roman" w:hAnsi="Times New Roman" w:cs="Times New Roman"/>
+          <w:iCs/>
+          <w:color w:val="000000"/>
+        </w:rPr>
+        <w:t>ng, or scaring the target.</w:t>
+      </w:r>
+      <w:r>
+        <w:rPr>
+          <w:rStyle w:val="EndnoteReference"/>
+          <w:rFonts w:ascii="Times New Roman" w:hAnsi="Times New Roman" w:cs="Times New Roman"/>
+          <w:iCs/>
+          <w:color w:val="000000"/>
+        </w:rPr>
+        <w:endnoteReference w:id="5"/>
+      </w:r>
+      <w:r>
+        <w:rPr>
+          <w:rFonts w:ascii="Times New Roman" w:hAnsi="Times New Roman" w:cs="Times New Roman"/>
+          <w:iCs/>
+          <w:color w:val="000000"/>
+        </w:rPr>
+        <w:t xml:space="preserve"> The four cornerstones</w:t>
+      </w:r>
+      <w:r>
+        <w:rPr>
+          <w:rFonts w:ascii="Times New Roman" w:hAnsi="Times New Roman" w:cs="Times New Roman"/>
+          <w:iCs/>
+          <w:color w:val="000000"/>
+        </w:rPr>
+        <w:t xml:space="preserve"> to doxing are the </w:t>
+      </w:r>
+      <w:r>
+        <w:rPr>
+          <w:rFonts w:ascii="Times New Roman" w:hAnsi="Times New Roman" w:cs="Times New Roman"/>
+          <w:iCs/>
+          <w:color w:val="000000"/>
+        </w:rPr>
+        <w:t>mob mentality/</w:t>
+      </w:r>
+      <w:r>
+        <w:rPr>
+          <w:rFonts w:ascii="Times New Roman" w:hAnsi="Times New Roman" w:cs="Times New Roman"/>
+          <w:iCs/>
+          <w:color w:val="000000"/>
+        </w:rPr>
+        <w:t>hive mind of the attackers, the fact that the information is publicly available</w:t>
+      </w:r>
+      <w:r>
+        <w:rPr>
+          <w:rFonts w:ascii="Times New Roman" w:hAnsi="Times New Roman" w:cs="Times New Roman"/>
+          <w:iCs/>
+          <w:color w:val="000000"/>
+        </w:rPr>
+        <w:t>, the ability to connect information and build a detailed profile of the victim</w:t>
+      </w:r>
+      <w:r>
+        <w:rPr>
+          <w:rFonts w:ascii="Times New Roman" w:hAnsi="Times New Roman" w:cs="Times New Roman"/>
+          <w:iCs/>
+          <w:color w:val="000000"/>
+        </w:rPr>
+        <w:t xml:space="preserve">, and the fact that these attacks are motivated by wanting to harm </w:t>
+      </w:r>
+      <w:r>
+        <w:rPr>
+          <w:rFonts w:ascii="Times New Roman" w:hAnsi="Times New Roman" w:cs="Times New Roman"/>
+          <w:iCs/>
+          <w:color w:val="000000"/>
+        </w:rPr>
+        <w:t xml:space="preserve">to the victim (with no benefits or gains to the attackers). </w:t>
+      </w:r>
+      <w:r>
+        <w:rPr>
+          <w:rFonts w:ascii="Times New Roman" w:hAnsi="Times New Roman" w:cs="Times New Roman"/>
+          <w:iCs/>
+          <w:color w:val="000000"/>
+        </w:rPr>
+        <w:t>A</w:t>
+      </w:r>
+      <w:r>
+        <w:rPr>
+          <w:rFonts w:ascii="Times New Roman" w:hAnsi="Times New Roman" w:cs="Times New Roman"/>
+          <w:iCs/>
+          <w:color w:val="000000"/>
+        </w:rPr>
+        <w:t>ttackers vary w</w:t>
+      </w:r>
+      <w:r>
+        <w:rPr>
+          <w:rFonts w:ascii="Times New Roman" w:hAnsi="Times New Roman" w:cs="Times New Roman"/>
+          <w:iCs/>
+          <w:color w:val="000000"/>
+        </w:rPr>
+        <w:t>idely from case to case, but two of</w:t>
+      </w:r>
+      <w:r>
+        <w:rPr>
+          <w:rFonts w:ascii="Times New Roman" w:hAnsi="Times New Roman" w:cs="Times New Roman"/>
+          <w:iCs/>
+          <w:color w:val="000000"/>
+        </w:rPr>
+        <w:t xml:space="preserve"> the most well known group</w:t>
+      </w:r>
+      <w:r>
+        <w:rPr>
+          <w:rFonts w:ascii="Times New Roman" w:hAnsi="Times New Roman" w:cs="Times New Roman"/>
+          <w:iCs/>
+          <w:color w:val="000000"/>
+        </w:rPr>
+        <w:t>s who have</w:t>
+      </w:r>
+      <w:r>
+        <w:rPr>
+          <w:rFonts w:ascii="Times New Roman" w:hAnsi="Times New Roman" w:cs="Times New Roman"/>
+          <w:iCs/>
+          <w:color w:val="000000"/>
+        </w:rPr>
+        <w:t xml:space="preserve"> claimed responsibility for numerous high-profile doxings </w:t>
+      </w:r>
+      <w:r>
+        <w:rPr>
+          <w:rFonts w:ascii="Times New Roman" w:hAnsi="Times New Roman" w:cs="Times New Roman"/>
+          <w:iCs/>
+          <w:color w:val="000000"/>
+        </w:rPr>
+        <w:t>are the supporters of Gamer</w:t>
+      </w:r>
+      <w:r>
+        <w:rPr>
+          <w:rFonts w:ascii="Times New Roman" w:hAnsi="Times New Roman" w:cs="Times New Roman"/>
+          <w:iCs/>
+          <w:color w:val="000000"/>
+        </w:rPr>
+        <w:t xml:space="preserve">Gate and </w:t>
+      </w:r>
+      <w:r>
+        <w:rPr>
+          <w:rFonts w:ascii="Times New Roman" w:hAnsi="Times New Roman" w:cs="Times New Roman"/>
+          <w:iCs/>
+          <w:color w:val="000000"/>
+        </w:rPr>
+        <w:t xml:space="preserve">Anonymous. </w:t>
+      </w:r>
+      <w:r>
+        <w:rPr>
+          <w:rFonts w:ascii="Times New Roman" w:hAnsi="Times New Roman" w:cs="Times New Roman"/>
+          <w:iCs/>
+          <w:color w:val="000000"/>
+        </w:rPr>
+        <w:t>The act of doxing, unlike sneaky researching or stalking, is</w:t>
+      </w:r>
+      <w:r>
+        <w:rPr>
+          <w:rFonts w:ascii="Times New Roman" w:hAnsi="Times New Roman" w:cs="Times New Roman"/>
+          <w:iCs/>
+          <w:color w:val="000000"/>
+        </w:rPr>
+        <w:t xml:space="preserve"> most often executed in a very vocal manner (e.g. attackers announcing who they are attacking, what information they plan on exposing, etc.)</w:t>
+      </w:r>
+      <w:r>
+        <w:rPr>
+          <w:rFonts w:ascii="Times New Roman" w:hAnsi="Times New Roman" w:cs="Times New Roman"/>
+          <w:iCs/>
+          <w:color w:val="000000"/>
+        </w:rPr>
+        <w:t xml:space="preserve"> by posting information on twitter, </w:t>
+      </w:r>
+      <w:proofErr w:type="spellStart"/>
+      <w:r>
+        <w:rPr>
+          <w:rFonts w:ascii="Times New Roman" w:hAnsi="Times New Roman" w:cs="Times New Roman"/>
+          <w:iCs/>
+          <w:color w:val="000000"/>
+        </w:rPr>
+        <w:t>reddit</w:t>
+      </w:r>
+      <w:proofErr w:type="spellEnd"/>
+      <w:r>
+        <w:rPr>
+          <w:rFonts w:ascii="Times New Roman" w:hAnsi="Times New Roman" w:cs="Times New Roman"/>
+          <w:iCs/>
+          <w:color w:val="000000"/>
+        </w:rPr>
+        <w:t xml:space="preserve">, 8chan, or </w:t>
+      </w:r>
+      <w:proofErr w:type="spellStart"/>
+      <w:r>
+        <w:rPr>
+          <w:rFonts w:ascii="Times New Roman" w:hAnsi="Times New Roman" w:cs="Times New Roman"/>
+          <w:iCs/>
+          <w:color w:val="000000"/>
+        </w:rPr>
+        <w:t>pastebin</w:t>
+      </w:r>
+      <w:proofErr w:type="spellEnd"/>
+      <w:r>
+        <w:rPr>
+          <w:rFonts w:ascii="Times New Roman" w:hAnsi="Times New Roman" w:cs="Times New Roman"/>
+          <w:iCs/>
+          <w:color w:val="000000"/>
+        </w:rPr>
+        <w:t xml:space="preserve">. </w:t>
+      </w:r>
+      <w:r>
+        <w:rPr>
+          <w:rFonts w:ascii="Times New Roman" w:hAnsi="Times New Roman" w:cs="Times New Roman"/>
+          <w:iCs/>
+          <w:color w:val="000000"/>
+        </w:rPr>
+        <w:t xml:space="preserve">Additionally, </w:t>
+      </w:r>
+      <w:r>
+        <w:rPr>
+          <w:rFonts w:ascii="Times New Roman" w:hAnsi="Times New Roman" w:cs="Times New Roman"/>
+        </w:rPr>
+        <w:t>“really big problems come when someone connects all of the dots and builds up a profile that covers all aspects of your life.”</w:t>
+      </w:r>
+      <w:r>
+        <w:rPr>
+          <w:rStyle w:val="EndnoteReference"/>
+          <w:rFonts w:ascii="Times New Roman" w:hAnsi="Times New Roman" w:cs="Times New Roman"/>
+        </w:rPr>
+        <w:endnoteReference w:id="6"/>
+      </w:r>
+      <w:r>
+        <w:rPr>
+          <w:rFonts w:ascii="Times New Roman" w:hAnsi="Times New Roman" w:cs="Times New Roman"/>
+          <w:iCs/>
+          <w:color w:val="000000"/>
+        </w:rPr>
+        <w:t xml:space="preserve"> Finally, attackers’ main goal is not to expose information for the sake of exposure or even to expose credit card information in the hopes of buying themselves things</w:t>
+      </w:r>
+      <w:r>
+        <w:rPr>
+          <w:rFonts w:ascii="Times New Roman" w:hAnsi="Times New Roman" w:cs="Times New Roman"/>
+          <w:iCs/>
+          <w:color w:val="000000"/>
+        </w:rPr>
+        <w:t>; in fact, in</w:t>
+      </w:r>
+      <w:r>
+        <w:rPr>
+          <w:rFonts w:ascii="Times New Roman" w:hAnsi="Times New Roman" w:cs="Times New Roman"/>
+        </w:rPr>
+        <w:t xml:space="preserve"> one relatively harmless case, a man’s credit card information was doxed and used to send him 50 Qurans and $287 of Chick-</w:t>
+      </w:r>
+      <w:proofErr w:type="spellStart"/>
+      <w:r>
+        <w:rPr>
+          <w:rFonts w:ascii="Times New Roman" w:hAnsi="Times New Roman" w:cs="Times New Roman"/>
+        </w:rPr>
+        <w:t>Fil</w:t>
+      </w:r>
+      <w:proofErr w:type="spellEnd"/>
+      <w:r>
+        <w:rPr>
+          <w:rFonts w:ascii="Times New Roman" w:hAnsi="Times New Roman" w:cs="Times New Roman"/>
+        </w:rPr>
+        <w:t>-A.</w:t>
+      </w:r>
+      <w:r>
+        <w:rPr>
+          <w:rStyle w:val="EndnoteReference"/>
+          <w:rFonts w:ascii="Times New Roman" w:hAnsi="Times New Roman" w:cs="Times New Roman"/>
+          <w:iCs/>
+          <w:color w:val="000000"/>
+        </w:rPr>
+        <w:endnoteReference w:id="7"/>
+      </w:r>
+      <w:r>
+        <w:rPr>
+          <w:rFonts w:ascii="Times New Roman" w:hAnsi="Times New Roman" w:cs="Times New Roman"/>
+          <w:iCs/>
+          <w:color w:val="000000"/>
+        </w:rPr>
+        <w:t xml:space="preserve"> </w:t>
+      </w:r>
+      <w:r>
+        <w:rPr>
+          <w:rFonts w:ascii="Times New Roman" w:hAnsi="Times New Roman" w:cs="Times New Roman"/>
+          <w:iCs/>
+          <w:color w:val="000000"/>
+        </w:rPr>
+        <w:t>These factors all combine to make doxing an extremely</w:t>
+      </w:r>
+      <w:r>
+        <w:rPr>
+          <w:rFonts w:ascii="Times New Roman" w:hAnsi="Times New Roman" w:cs="Times New Roman"/>
+          <w:iCs/>
+          <w:color w:val="000000"/>
+        </w:rPr>
+        <w:t xml:space="preserve"> powerful tool that can be wielded by anyone. It’s also a tool, </w:t>
+      </w:r>
+      <w:r>
+        <w:rPr>
+          <w:rFonts w:ascii="Times New Roman" w:hAnsi="Times New Roman" w:cs="Times New Roman"/>
+          <w:iCs/>
+          <w:color w:val="000000"/>
+        </w:rPr>
+        <w:t>one might argue</w:t>
+      </w:r>
+      <w:r>
+        <w:rPr>
+          <w:rFonts w:ascii="Times New Roman" w:hAnsi="Times New Roman" w:cs="Times New Roman"/>
+          <w:iCs/>
           <w:color w:val="000000"/>
         </w:rPr>
         <w:t>,</w:t>
@@ -921,184 +1941,229 @@
       <w:r>
         <w:rPr>
           <w:rFonts w:ascii="Times New Roman" w:hAnsi="Times New Roman" w:cs="Times New Roman"/>
-          <w:color w:val="000000"/>
-        </w:rPr>
-        <w:t xml:space="preserve"> billions of people have become comfortable with treating the Internet like a second home. Many, if not most, of these people take for gra</w:t>
-      </w:r>
-      <w:r>
-        <w:rPr>
-          <w:rFonts w:ascii="Times New Roman" w:hAnsi="Times New Roman" w:cs="Times New Roman"/>
-          <w:color w:val="000000"/>
-        </w:rPr>
-        <w:t>n</w:t>
-      </w:r>
-      <w:r>
-        <w:rPr>
-          <w:rFonts w:ascii="Times New Roman" w:hAnsi="Times New Roman" w:cs="Times New Roman"/>
-          <w:color w:val="000000"/>
-        </w:rPr>
-        <w:t xml:space="preserve">ted how the Internet works and how secure (or not) their communications and information really </w:t>
-      </w:r>
-      <w:proofErr w:type="gramStart"/>
-      <w:r>
-        <w:rPr>
-          <w:rFonts w:ascii="Times New Roman" w:hAnsi="Times New Roman" w:cs="Times New Roman"/>
-          <w:color w:val="000000"/>
-        </w:rPr>
-        <w:t>are</w:t>
-      </w:r>
-      <w:proofErr w:type="gramEnd"/>
-      <w:r>
-        <w:rPr>
-          <w:rFonts w:ascii="Times New Roman" w:hAnsi="Times New Roman" w:cs="Times New Roman"/>
-          <w:color w:val="000000"/>
-        </w:rPr>
-        <w:t xml:space="preserve">. Various security issues have challenged this comfort, from password cracking to database breaching, but there is one particularly unnerving </w:t>
-      </w:r>
-      <w:r>
-        <w:rPr>
-          <w:rFonts w:ascii="Times New Roman" w:hAnsi="Times New Roman" w:cs="Times New Roman"/>
-          <w:color w:val="000000"/>
-        </w:rPr>
-        <w:t>issue that has stormed into the limelight over</w:t>
-      </w:r>
-      <w:r>
-        <w:rPr>
-          <w:rFonts w:ascii="Times New Roman" w:hAnsi="Times New Roman" w:cs="Times New Roman"/>
-          <w:color w:val="000000"/>
-        </w:rPr>
-        <w:t xml:space="preserve"> the past couple of years: doxing. </w:t>
-      </w:r>
-      <w:r>
-        <w:rPr>
-          <w:rFonts w:ascii="Times New Roman" w:hAnsi="Times New Roman" w:cs="Times New Roman"/>
-          <w:color w:val="000000"/>
-        </w:rPr>
-        <w:t xml:space="preserve">Doxing is so dangerous because it is so easy to execute, hard to avoid, and personalized in its targeting; doxing has arguably the greatest potential for not only physical or monetary harm to its victims but also lasting psychological trauma. Here we will not only investigate doxing methodologies and preventative measures, but ultimately decide if it is even possible to avoid being a doxing victim.  </w:t>
-      </w:r>
-    </w:p>
-    <w:p>
-      <w:pPr>
-        <w:spacing w:line="360" w:lineRule="auto"/>
-        <w:rPr>
-          <w:rFonts w:ascii="Times New Roman" w:hAnsi="Times New Roman" w:cs="Times New Roman"/>
-          <w:color w:val="000000"/>
-        </w:rPr>
-      </w:pPr>
-    </w:p>
-    <w:p>
-      <w:pPr>
-        <w:spacing w:line="360" w:lineRule="auto"/>
-        <w:rPr>
-          <w:rFonts w:ascii="Times New Roman" w:hAnsi="Times New Roman" w:cs="Times New Roman"/>
-          <w:color w:val="000000"/>
-        </w:rPr>
-      </w:pPr>
-    </w:p>
-    <w:p>
-      <w:pPr>
-        <w:spacing w:line="360" w:lineRule="auto"/>
-        <w:rPr>
-          <w:rFonts w:ascii="Times New Roman" w:hAnsi="Times New Roman" w:cs="Times New Roman"/>
-          <w:color w:val="000000"/>
-        </w:rPr>
-      </w:pPr>
-    </w:p>
-    <w:p>
-      <w:pPr>
-        <w:spacing w:line="360" w:lineRule="auto"/>
-        <w:rPr>
-          <w:rFonts w:ascii="Times New Roman" w:hAnsi="Times New Roman" w:cs="Times New Roman"/>
-          <w:color w:val="000000"/>
-        </w:rPr>
-      </w:pPr>
-    </w:p>
-    <w:p>
-      <w:pPr>
-        <w:spacing w:line="360" w:lineRule="auto"/>
-        <w:rPr>
-          <w:rFonts w:ascii="Times New Roman" w:hAnsi="Times New Roman" w:cs="Times New Roman"/>
-          <w:color w:val="000000"/>
-        </w:rPr>
-      </w:pPr>
-    </w:p>
-    <w:p>
-      <w:pPr>
-        <w:spacing w:line="360" w:lineRule="auto"/>
-        <w:rPr>
-          <w:rFonts w:ascii="Times New Roman" w:hAnsi="Times New Roman" w:cs="Times New Roman"/>
-          <w:color w:val="000000"/>
-        </w:rPr>
-      </w:pPr>
-    </w:p>
-    <w:p>
-      <w:pPr>
-        <w:spacing w:line="360" w:lineRule="auto"/>
-        <w:rPr>
-          <w:rFonts w:ascii="Times New Roman" w:hAnsi="Times New Roman" w:cs="Times New Roman"/>
-          <w:color w:val="000000"/>
-        </w:rPr>
-      </w:pPr>
-    </w:p>
-    <w:p>
-      <w:pPr>
-        <w:spacing w:line="360" w:lineRule="auto"/>
-        <w:rPr>
-          <w:rFonts w:ascii="Times New Roman" w:hAnsi="Times New Roman" w:cs="Times New Roman"/>
-          <w:color w:val="000000"/>
-        </w:rPr>
-      </w:pPr>
-    </w:p>
-    <w:p>
-      <w:pPr>
-        <w:spacing w:line="360" w:lineRule="auto"/>
-        <w:rPr>
-          <w:rFonts w:ascii="Times New Roman" w:hAnsi="Times New Roman" w:cs="Times New Roman"/>
-          <w:color w:val="000000"/>
-        </w:rPr>
-      </w:pPr>
-    </w:p>
-    <w:p>
-      <w:pPr>
-        <w:spacing w:line="360" w:lineRule="auto"/>
-        <w:rPr>
-          <w:rFonts w:ascii="Times New Roman" w:hAnsi="Times New Roman" w:cs="Times New Roman"/>
-          <w:color w:val="000000"/>
-        </w:rPr>
-      </w:pPr>
-    </w:p>
-    <w:p>
-      <w:pPr>
-        <w:spacing w:line="360" w:lineRule="auto"/>
-        <w:rPr>
-          <w:rFonts w:ascii="Times New Roman" w:hAnsi="Times New Roman" w:cs="Times New Roman"/>
-          <w:color w:val="000000"/>
-        </w:rPr>
-      </w:pPr>
-    </w:p>
-    <w:p>
-      <w:pPr>
-        <w:spacing w:line="360" w:lineRule="auto"/>
-        <w:rPr>
-          <w:rFonts w:ascii="Times New Roman" w:hAnsi="Times New Roman" w:cs="Times New Roman"/>
-          <w:color w:val="000000"/>
-        </w:rPr>
-      </w:pPr>
-    </w:p>
-    <w:p>
-      <w:pPr>
-        <w:spacing w:line="360" w:lineRule="auto"/>
-        <w:rPr>
-          <w:rFonts w:ascii="Times New Roman" w:hAnsi="Times New Roman" w:cs="Times New Roman"/>
-          <w:color w:val="000000"/>
-        </w:rPr>
-      </w:pPr>
-    </w:p>
-    <w:p>
-      <w:pPr>
-        <w:spacing w:line="360" w:lineRule="auto"/>
-        <w:rPr>
-          <w:rFonts w:ascii="Times New Roman" w:hAnsi="Times New Roman" w:cs="Times New Roman"/>
+          <w:iCs/>
+          <w:color w:val="000000"/>
+        </w:rPr>
+        <w:t xml:space="preserve"> that it isn’t inherently evil; in fact, many point to cases such as the </w:t>
+      </w:r>
+      <w:r>
+        <w:rPr>
+          <w:rFonts w:ascii="Times New Roman" w:hAnsi="Times New Roman" w:cs="Times New Roman"/>
+          <w:iCs/>
+          <w:color w:val="000000"/>
+        </w:rPr>
+        <w:t>Anonymous doxing of some Missouri KKK members</w:t>
+      </w:r>
+      <w:r>
+        <w:rPr>
+          <w:rStyle w:val="EndnoteReference"/>
+          <w:rFonts w:ascii="Times New Roman" w:hAnsi="Times New Roman" w:cs="Times New Roman"/>
+          <w:iCs/>
+          <w:color w:val="000000"/>
+        </w:rPr>
+        <w:endnoteReference w:id="8"/>
+      </w:r>
+      <w:r>
+        <w:rPr>
+          <w:rFonts w:ascii="Times New Roman" w:hAnsi="Times New Roman" w:cs="Times New Roman"/>
+          <w:iCs/>
+          <w:color w:val="000000"/>
+        </w:rPr>
+        <w:t xml:space="preserve"> or alleged ISIS recruiters</w:t>
+      </w:r>
+      <w:r>
+        <w:rPr>
+          <w:rStyle w:val="EndnoteReference"/>
+          <w:rFonts w:ascii="Times New Roman" w:hAnsi="Times New Roman" w:cs="Times New Roman"/>
+          <w:iCs/>
+          <w:color w:val="000000"/>
+        </w:rPr>
+        <w:endnoteReference w:id="9"/>
+      </w:r>
+      <w:r>
+        <w:rPr>
+          <w:rFonts w:ascii="Times New Roman" w:hAnsi="Times New Roman" w:cs="Times New Roman"/>
+          <w:iCs/>
+          <w:color w:val="000000"/>
+        </w:rPr>
+        <w:t xml:space="preserve">. </w:t>
+      </w:r>
+      <w:r>
+        <w:rPr>
+          <w:rFonts w:ascii="Times New Roman" w:hAnsi="Times New Roman" w:cs="Times New Roman"/>
+          <w:iCs/>
+          <w:color w:val="000000"/>
+        </w:rPr>
+        <w:t xml:space="preserve">Others counter that </w:t>
+      </w:r>
+      <w:r>
+        <w:rPr>
+          <w:rFonts w:ascii="Times New Roman" w:hAnsi="Times New Roman" w:cs="Times New Roman"/>
+          <w:iCs/>
+          <w:color w:val="000000"/>
+        </w:rPr>
+        <w:t>Anonymous</w:t>
+      </w:r>
+      <w:r>
+        <w:rPr>
+          <w:rFonts w:ascii="Times New Roman" w:hAnsi="Times New Roman" w:cs="Times New Roman"/>
+          <w:iCs/>
+          <w:color w:val="000000"/>
+        </w:rPr>
+        <w:t xml:space="preserve"> has doxed innocent people (accidentally</w:t>
+      </w:r>
+      <w:r>
+        <w:rPr>
+          <w:rStyle w:val="EndnoteReference"/>
+          <w:rFonts w:ascii="Times New Roman" w:hAnsi="Times New Roman" w:cs="Times New Roman"/>
+          <w:iCs/>
+          <w:color w:val="000000"/>
+        </w:rPr>
+        <w:endnoteReference w:id="10"/>
+      </w:r>
+      <w:r>
+        <w:rPr>
+          <w:rFonts w:ascii="Times New Roman" w:hAnsi="Times New Roman" w:cs="Times New Roman"/>
+          <w:iCs/>
+          <w:color w:val="000000"/>
+        </w:rPr>
+        <w:t xml:space="preserve"> and maliciously</w:t>
+      </w:r>
+      <w:r>
+        <w:rPr>
+          <w:rStyle w:val="EndnoteReference"/>
+          <w:rFonts w:ascii="Times New Roman" w:hAnsi="Times New Roman" w:cs="Times New Roman"/>
+          <w:iCs/>
+          <w:color w:val="000000"/>
+        </w:rPr>
+        <w:endnoteReference w:id="11"/>
+      </w:r>
+      <w:r>
+        <w:rPr>
+          <w:rFonts w:ascii="Times New Roman" w:hAnsi="Times New Roman" w:cs="Times New Roman"/>
+          <w:iCs/>
+          <w:color w:val="000000"/>
+        </w:rPr>
+        <w:t>) and</w:t>
+      </w:r>
+      <w:r>
+        <w:rPr>
+          <w:rFonts w:ascii="Times New Roman" w:hAnsi="Times New Roman" w:cs="Times New Roman"/>
+          <w:iCs/>
+          <w:color w:val="000000"/>
+        </w:rPr>
+        <w:t>, as discussed earlier, there are</w:t>
+      </w:r>
+      <w:r>
+        <w:rPr>
+          <w:rFonts w:ascii="Times New Roman" w:hAnsi="Times New Roman" w:cs="Times New Roman"/>
+          <w:iCs/>
+          <w:color w:val="000000"/>
+        </w:rPr>
+        <w:t xml:space="preserve"> </w:t>
+      </w:r>
+      <w:r>
+        <w:rPr>
+          <w:rFonts w:ascii="Times New Roman" w:hAnsi="Times New Roman" w:cs="Times New Roman"/>
+          <w:iCs/>
+          <w:color w:val="000000"/>
+        </w:rPr>
+        <w:t xml:space="preserve">harassment </w:t>
+      </w:r>
+      <w:r>
+        <w:rPr>
+          <w:rFonts w:ascii="Times New Roman" w:hAnsi="Times New Roman" w:cs="Times New Roman"/>
+          <w:iCs/>
+          <w:color w:val="000000"/>
+        </w:rPr>
+        <w:t>groups</w:t>
+      </w:r>
+      <w:r>
+        <w:rPr>
+          <w:rFonts w:ascii="Times New Roman" w:hAnsi="Times New Roman" w:cs="Times New Roman"/>
+          <w:iCs/>
+          <w:color w:val="000000"/>
+        </w:rPr>
+        <w:t xml:space="preserve"> such as GamerGate who have used doxing to devastate their victim’s lives</w:t>
+      </w:r>
+      <w:r>
+        <w:rPr>
+          <w:rFonts w:ascii="Times New Roman" w:hAnsi="Times New Roman" w:cs="Times New Roman"/>
+          <w:iCs/>
+          <w:color w:val="000000"/>
+        </w:rPr>
+        <w:t>.</w:t>
+      </w:r>
+      <w:r>
+        <w:rPr>
+          <w:rFonts w:ascii="Times New Roman" w:hAnsi="Times New Roman" w:cs="Times New Roman"/>
+          <w:iCs/>
+          <w:color w:val="000000"/>
+        </w:rPr>
+        <w:t xml:space="preserve"> </w:t>
+      </w:r>
+    </w:p>
+    <w:p>
+      <w:pPr>
+        <w:spacing w:line="360" w:lineRule="auto"/>
+        <w:rPr>
+          <w:rFonts w:ascii="Times New Roman" w:hAnsi="Times New Roman" w:cs="Times New Roman"/>
+          <w:iCs/>
+          <w:color w:val="000000"/>
+        </w:rPr>
+      </w:pPr>
+      <w:r>
+        <w:rPr>
+          <w:rFonts w:ascii="Times New Roman" w:hAnsi="Times New Roman" w:cs="Times New Roman"/>
+          <w:iCs/>
+          <w:color w:val="000000"/>
+        </w:rPr>
+        <w:tab/>
+        <w:t xml:space="preserve">Now that we understand the mentality of a </w:t>
+      </w:r>
+      <w:proofErr w:type="spellStart"/>
+      <w:r>
+        <w:rPr>
+          <w:rFonts w:ascii="Times New Roman" w:hAnsi="Times New Roman" w:cs="Times New Roman"/>
+          <w:iCs/>
+          <w:color w:val="000000"/>
+        </w:rPr>
+        <w:t>doxer</w:t>
+      </w:r>
+      <w:proofErr w:type="spellEnd"/>
+      <w:r>
+        <w:rPr>
+          <w:rFonts w:ascii="Times New Roman" w:hAnsi="Times New Roman" w:cs="Times New Roman"/>
+          <w:iCs/>
+          <w:color w:val="000000"/>
+        </w:rPr>
+        <w:t xml:space="preserve">, we will dive deep into their methods and tools for finding information as well as how you can </w:t>
+      </w:r>
+      <w:r>
+        <w:rPr>
+          <w:rFonts w:ascii="Times New Roman" w:hAnsi="Times New Roman" w:cs="Times New Roman"/>
+          <w:iCs/>
+          <w:color w:val="000000"/>
+        </w:rPr>
+        <w:t xml:space="preserve">prevent, detect, and minimize damage from doxing. </w:t>
+      </w:r>
+    </w:p>
+    <w:p>
+      <w:pPr>
+        <w:spacing w:line="360" w:lineRule="auto"/>
+        <w:rPr>
+          <w:rFonts w:ascii="Times New Roman" w:hAnsi="Times New Roman" w:cs="Times New Roman"/>
+          <w:iCs/>
+          <w:color w:val="000000"/>
+        </w:rPr>
+      </w:pPr>
+    </w:p>
+    <w:p>
+      <w:pPr>
+        <w:spacing w:line="360" w:lineRule="auto"/>
+        <w:rPr>
+          <w:rFonts w:ascii="Times New Roman" w:hAnsi="Times New Roman" w:cs="Times New Roman"/>
+          <w:iCs/>
           <w:color w:val="000000"/>
         </w:rPr>
       </w:pPr>
@@ -1109,1497 +2174,453 @@
         <w:rPr>
           <w:rFonts w:ascii="Times New Roman" w:hAnsi="Times New Roman" w:cs="Times New Roman"/>
           <w:b/>
-          <w:iCs/>
+          <w:color w:val="000000"/>
+          <w:sz w:val="32"/>
+          <w:szCs w:val="32"/>
+        </w:rPr>
+      </w:pPr>
+    </w:p>
+    <w:p>
+      <w:pPr>
+        <w:spacing w:line="360" w:lineRule="auto"/>
+        <w:rPr>
+          <w:rFonts w:ascii="Times New Roman" w:hAnsi="Times New Roman" w:cs="Times New Roman"/>
+          <w:b/>
+          <w:color w:val="000000"/>
+          <w:sz w:val="32"/>
+          <w:szCs w:val="32"/>
+        </w:rPr>
+      </w:pPr>
+      <w:r>
+        <w:rPr>
+          <w:rFonts w:ascii="Times New Roman" w:hAnsi="Times New Roman" w:cs="Times New Roman"/>
+          <w:b/>
+          <w:color w:val="000000"/>
+          <w:sz w:val="32"/>
+          <w:szCs w:val="32"/>
+        </w:rPr>
+        <w:t>Doxing</w:t>
+      </w:r>
+      <w:r>
+        <w:rPr>
+          <w:rFonts w:ascii="Times New Roman" w:hAnsi="Times New Roman" w:cs="Times New Roman"/>
+          <w:b/>
+          <w:color w:val="000000"/>
+          <w:sz w:val="32"/>
+          <w:szCs w:val="32"/>
+        </w:rPr>
+        <w:t xml:space="preserve"> Attacks</w:t>
+      </w:r>
+    </w:p>
+    <w:p>
+      <w:pPr>
+        <w:spacing w:line="360" w:lineRule="auto"/>
+        <w:rPr>
+          <w:rFonts w:ascii="Times New Roman" w:hAnsi="Times New Roman" w:cs="Times New Roman"/>
+          <w:b/>
+          <w:i/>
           <w:color w:val="000000"/>
           <w:sz w:val="28"/>
           <w:szCs w:val="28"/>
         </w:rPr>
       </w:pPr>
-    </w:p>
-    <w:p>
-      <w:pPr>
-        <w:spacing w:line="360" w:lineRule="auto"/>
+      <w:r>
         <w:rPr>
           <w:rFonts w:ascii="Times New Roman" w:hAnsi="Times New Roman" w:cs="Times New Roman"/>
           <w:b/>
-          <w:iCs/>
+          <w:i/>
           <w:color w:val="000000"/>
           <w:sz w:val="28"/>
           <w:szCs w:val="28"/>
         </w:rPr>
-      </w:pPr>
-    </w:p>
-    <w:p>
-      <w:pPr>
-        <w:spacing w:line="360" w:lineRule="auto"/>
-        <w:rPr>
-          <w:rFonts w:ascii="Times New Roman" w:hAnsi="Times New Roman" w:cs="Times New Roman"/>
-          <w:b/>
-          <w:iCs/>
-          <w:color w:val="000000"/>
-          <w:sz w:val="28"/>
-          <w:szCs w:val="28"/>
-        </w:rPr>
-      </w:pPr>
-    </w:p>
-    <w:p>
-      <w:pPr>
-        <w:spacing w:line="360" w:lineRule="auto"/>
-        <w:rPr>
-          <w:rFonts w:ascii="Times New Roman" w:hAnsi="Times New Roman" w:cs="Times New Roman"/>
-          <w:b/>
-          <w:iCs/>
-          <w:color w:val="000000"/>
-          <w:sz w:val="28"/>
-          <w:szCs w:val="28"/>
-        </w:rPr>
-      </w:pPr>
-    </w:p>
-    <w:p>
-      <w:pPr>
-        <w:spacing w:line="360" w:lineRule="auto"/>
-        <w:rPr>
-          <w:rFonts w:ascii="Times New Roman" w:hAnsi="Times New Roman" w:cs="Times New Roman"/>
-          <w:b/>
-          <w:iCs/>
-          <w:color w:val="000000"/>
-          <w:sz w:val="28"/>
-          <w:szCs w:val="28"/>
-        </w:rPr>
-      </w:pPr>
-      <w:r>
-        <w:rPr>
-          <w:rFonts w:ascii="Times New Roman" w:hAnsi="Times New Roman" w:cs="Times New Roman"/>
-          <w:b/>
-          <w:iCs/>
-          <w:color w:val="000000"/>
-          <w:sz w:val="32"/>
-          <w:szCs w:val="32"/>
-        </w:rPr>
-        <w:t>To the Community</w:t>
-      </w:r>
-      <w:r>
-        <w:rPr>
-          <w:rFonts w:ascii="Times New Roman" w:hAnsi="Times New Roman" w:cs="Times New Roman"/>
-          <w:iCs/>
-          <w:color w:val="000000"/>
-        </w:rPr>
-        <w:br/>
-      </w:r>
-      <w:r>
-        <w:rPr>
-          <w:rFonts w:ascii="Times New Roman" w:hAnsi="Times New Roman" w:cs="Times New Roman"/>
-          <w:color w:val="000000"/>
-        </w:rPr>
-        <w:tab/>
-      </w:r>
-      <w:r>
-        <w:rPr>
-          <w:rFonts w:ascii="Times New Roman" w:hAnsi="Times New Roman" w:cs="Times New Roman"/>
-          <w:color w:val="000000"/>
-        </w:rPr>
-        <w:t xml:space="preserve">While I am not here to claim that doxing is inherently an evil methodology—in fact I will later </w:t>
-      </w:r>
-      <w:r>
-        <w:rPr>
-          <w:rFonts w:ascii="Times New Roman" w:hAnsi="Times New Roman" w:cs="Times New Roman"/>
-          <w:color w:val="000000"/>
-        </w:rPr>
-        <w:t>discuss</w:t>
-      </w:r>
-      <w:r>
-        <w:rPr>
-          <w:rFonts w:ascii="Times New Roman" w:hAnsi="Times New Roman" w:cs="Times New Roman"/>
-          <w:color w:val="000000"/>
-        </w:rPr>
-        <w:t xml:space="preserve"> some cases of “</w:t>
+        <w:t>Common Attacks</w:t>
+      </w:r>
+    </w:p>
+    <w:p>
+      <w:pPr>
+        <w:spacing w:line="360" w:lineRule="auto"/>
+        <w:ind w:firstLine="720"/>
+        <w:rPr>
+          <w:rFonts w:ascii="Times New Roman" w:hAnsi="Times New Roman" w:cs="Times New Roman"/>
+        </w:rPr>
+      </w:pPr>
+      <w:r>
+        <w:rPr>
+          <w:rFonts w:ascii="Times New Roman" w:hAnsi="Times New Roman" w:cs="Times New Roman"/>
+        </w:rPr>
+        <w:t>One of the reasons doxing is so powerful is because</w:t>
+      </w:r>
+      <w:r>
+        <w:rPr>
+          <w:rFonts w:ascii="Times New Roman" w:hAnsi="Times New Roman" w:cs="Times New Roman"/>
+        </w:rPr>
+        <w:t xml:space="preserve"> the majority of attacks require very little technical skill </w:t>
+      </w:r>
+      <w:r>
+        <w:rPr>
+          <w:rFonts w:ascii="Times New Roman" w:hAnsi="Times New Roman" w:cs="Times New Roman"/>
+        </w:rPr>
+        <w:t xml:space="preserve">and are mostly free. These attacks have two main components: gathering as much data as possible and then creating a web of information from that to access more sensitive information. </w:t>
+      </w:r>
+      <w:r>
+        <w:rPr>
+          <w:rFonts w:ascii="Times New Roman" w:hAnsi="Times New Roman" w:cs="Times New Roman"/>
+        </w:rPr>
+        <w:t xml:space="preserve">Much of this can be accomplished through a combination of social engineering and persistence. </w:t>
+      </w:r>
+      <w:r>
+        <w:rPr>
+          <w:rFonts w:ascii="Times New Roman" w:hAnsi="Times New Roman" w:cs="Times New Roman"/>
+        </w:rPr>
+        <w:t>In this first step, attackers are looking for everything and anything, and they are usually going off of only a small snippet of information such as a username.</w:t>
+      </w:r>
+      <w:r>
+        <w:rPr>
+          <w:rStyle w:val="EndnoteReference"/>
+          <w:rFonts w:ascii="Times New Roman" w:hAnsi="Times New Roman" w:cs="Times New Roman"/>
+        </w:rPr>
+        <w:endnoteReference w:id="12"/>
+      </w:r>
+      <w:r>
+        <w:rPr>
+          <w:rStyle w:val="EndnoteReference"/>
+          <w:rFonts w:ascii="Times New Roman" w:hAnsi="Times New Roman" w:cs="Times New Roman"/>
+        </w:rPr>
+        <w:endnoteReference w:id="13"/>
+      </w:r>
+      <w:r>
+        <w:rPr>
+          <w:rFonts w:ascii="Times New Roman" w:hAnsi="Times New Roman" w:cs="Times New Roman"/>
+        </w:rPr>
+        <w:t xml:space="preserve"> Throughout my research, the most common items that were sought out were: full name, age, picture, usernames, social media accounts, email, phone number, and personal details</w:t>
+      </w:r>
+      <w:r>
+        <w:rPr>
+          <w:rStyle w:val="FootnoteReference"/>
+          <w:rFonts w:ascii="Times New Roman" w:hAnsi="Times New Roman" w:cs="Times New Roman"/>
+        </w:rPr>
+        <w:footnoteReference w:id="2"/>
+      </w:r>
+      <w:r>
+        <w:rPr>
+          <w:rFonts w:ascii="Times New Roman" w:hAnsi="Times New Roman" w:cs="Times New Roman"/>
+        </w:rPr>
+        <w:t>.</w:t>
+      </w:r>
+      <w:r>
+        <w:rPr>
+          <w:rFonts w:ascii="Times New Roman" w:hAnsi="Times New Roman" w:cs="Times New Roman"/>
+        </w:rPr>
+        <w:t xml:space="preserve"> Most of this can be found through a little digging on various search engines (e.g. Google, Bing, Yahoo). After that preliminary search, attackers will then look into search engines that are designed to find information about people such as </w:t>
       </w:r>
       <w:proofErr w:type="spellStart"/>
       <w:r>
         <w:rPr>
           <w:rFonts w:ascii="Times New Roman" w:hAnsi="Times New Roman" w:cs="Times New Roman"/>
-          <w:color w:val="000000"/>
-        </w:rPr>
-        <w:t>hacktivist</w:t>
+        </w:rPr>
+        <w:t>Spokeo</w:t>
       </w:r>
       <w:proofErr w:type="spellEnd"/>
       <w:r>
         <w:rPr>
-          <w:rFonts w:ascii="Times New Roman" w:hAnsi="Times New Roman" w:cs="Times New Roman"/>
-          <w:color w:val="000000"/>
-        </w:rPr>
-        <w:t>” doxing—we need to talk about the dark and</w:t>
-      </w:r>
-      <w:r>
-        <w:rPr>
-          <w:rFonts w:ascii="Times New Roman" w:hAnsi="Times New Roman" w:cs="Times New Roman"/>
-          <w:color w:val="000000"/>
-        </w:rPr>
-        <w:t xml:space="preserve"> ugly consequences of doxxing</w:t>
-      </w:r>
-      <w:r>
-        <w:rPr>
-          <w:rStyle w:val="FootnoteReference"/>
-          <w:rFonts w:ascii="Times New Roman" w:hAnsi="Times New Roman" w:cs="Times New Roman"/>
-          <w:color w:val="000000"/>
-        </w:rPr>
-        <w:footnoteReference w:id="1"/>
-      </w:r>
-      <w:r>
-        <w:rPr>
-          <w:rFonts w:ascii="Times New Roman" w:hAnsi="Times New Roman" w:cs="Times New Roman"/>
-          <w:color w:val="000000"/>
+          <w:rStyle w:val="EndnoteReference"/>
+          <w:rFonts w:ascii="Times New Roman" w:hAnsi="Times New Roman" w:cs="Times New Roman"/>
+        </w:rPr>
+        <w:endnoteReference w:id="14"/>
+      </w:r>
+      <w:r>
+        <w:rPr>
+          <w:rFonts w:ascii="Times New Roman" w:hAnsi="Times New Roman" w:cs="Times New Roman"/>
+        </w:rPr>
+        <w:t xml:space="preserve">, </w:t>
+      </w:r>
+      <w:proofErr w:type="spellStart"/>
+      <w:r>
+        <w:rPr>
+          <w:rFonts w:ascii="Times New Roman" w:hAnsi="Times New Roman" w:cs="Times New Roman"/>
+        </w:rPr>
+        <w:t>Whitepages</w:t>
+      </w:r>
+      <w:proofErr w:type="spellEnd"/>
+      <w:r>
+        <w:rPr>
+          <w:rStyle w:val="EndnoteReference"/>
+          <w:rFonts w:ascii="Times New Roman" w:hAnsi="Times New Roman" w:cs="Times New Roman"/>
+        </w:rPr>
+        <w:endnoteReference w:id="15"/>
+      </w:r>
+      <w:r>
+        <w:rPr>
+          <w:rFonts w:ascii="Times New Roman" w:hAnsi="Times New Roman" w:cs="Times New Roman"/>
+        </w:rPr>
+        <w:t xml:space="preserve">, and </w:t>
+      </w:r>
+      <w:proofErr w:type="spellStart"/>
+      <w:r>
+        <w:rPr>
+          <w:rFonts w:ascii="Times New Roman" w:hAnsi="Times New Roman" w:cs="Times New Roman"/>
+        </w:rPr>
+        <w:t>Pipl</w:t>
+      </w:r>
+      <w:proofErr w:type="spellEnd"/>
+      <w:r>
+        <w:rPr>
+          <w:rStyle w:val="EndnoteReference"/>
+          <w:rFonts w:ascii="Times New Roman" w:hAnsi="Times New Roman" w:cs="Times New Roman"/>
+        </w:rPr>
+        <w:endnoteReference w:id="16"/>
+      </w:r>
+      <w:r>
+        <w:rPr>
+          <w:rFonts w:ascii="Times New Roman" w:hAnsi="Times New Roman" w:cs="Times New Roman"/>
         </w:rPr>
         <w:t xml:space="preserve">. </w:t>
       </w:r>
       <w:r>
         <w:rPr>
           <w:rFonts w:ascii="Times New Roman" w:hAnsi="Times New Roman" w:cs="Times New Roman"/>
-          <w:color w:val="000000"/>
-        </w:rPr>
-        <w:t xml:space="preserve">While it is certainly not the only example, </w:t>
-      </w:r>
-      <w:r>
-        <w:rPr>
-          <w:rFonts w:ascii="Times New Roman" w:hAnsi="Times New Roman" w:cs="Times New Roman"/>
-          <w:color w:val="000000"/>
-        </w:rPr>
-        <w:t>GamerGate</w:t>
+        </w:rPr>
+        <w:t>Additionally, attackers may repeat this steps on the victim’s family or friends to gain further leverage.</w:t>
+      </w:r>
+      <w:r>
+        <w:rPr>
+          <w:rFonts w:ascii="Times New Roman" w:hAnsi="Times New Roman" w:cs="Times New Roman"/>
+        </w:rPr>
+        <w:t xml:space="preserve"> These pieces of information are good for two purposes: building a profile and spam harassment. Some common types of spam harassme</w:t>
+      </w:r>
+      <w:r>
+        <w:rPr>
+          <w:rFonts w:ascii="Times New Roman" w:hAnsi="Times New Roman" w:cs="Times New Roman"/>
+        </w:rPr>
+        <w:t xml:space="preserve">nt include text or </w:t>
+      </w:r>
+      <w:proofErr w:type="spellStart"/>
+      <w:r>
+        <w:rPr>
+          <w:rFonts w:ascii="Times New Roman" w:hAnsi="Times New Roman" w:cs="Times New Roman"/>
+        </w:rPr>
+        <w:t>sms</w:t>
+      </w:r>
+      <w:proofErr w:type="spellEnd"/>
+      <w:r>
+        <w:rPr>
+          <w:rFonts w:ascii="Times New Roman" w:hAnsi="Times New Roman" w:cs="Times New Roman"/>
+        </w:rPr>
+        <w:t xml:space="preserve"> bombing</w:t>
       </w:r>
       <w:r>
         <w:rPr>
           <w:rStyle w:val="EndnoteReference"/>
           <w:rFonts w:ascii="Times New Roman" w:hAnsi="Times New Roman" w:cs="Times New Roman"/>
-          <w:color w:val="000000"/>
-        </w:rPr>
-        <w:endnoteReference w:id="1"/>
-      </w:r>
-      <w:r>
-        <w:rPr>
-          <w:rFonts w:ascii="Times New Roman" w:hAnsi="Times New Roman" w:cs="Times New Roman"/>
-          <w:color w:val="000000"/>
-        </w:rPr>
-        <w:t xml:space="preserve"> might be the epitome of </w:t>
-      </w:r>
-      <w:r>
-        <w:rPr>
-          <w:rFonts w:ascii="Times New Roman" w:hAnsi="Times New Roman" w:cs="Times New Roman"/>
-          <w:color w:val="000000"/>
-        </w:rPr>
-        <w:t xml:space="preserve">doxing can be used to harass, threaten, and </w:t>
-      </w:r>
-      <w:r>
-        <w:rPr>
-          <w:rFonts w:ascii="Times New Roman" w:hAnsi="Times New Roman" w:cs="Times New Roman"/>
-          <w:color w:val="000000"/>
-        </w:rPr>
-        <w:t>nearly</w:t>
-      </w:r>
-      <w:r>
-        <w:rPr>
-          <w:rFonts w:ascii="Times New Roman" w:hAnsi="Times New Roman" w:cs="Times New Roman"/>
-          <w:color w:val="000000"/>
-        </w:rPr>
-        <w:t xml:space="preserve"> destroy people’s lives.</w:t>
-      </w:r>
-      <w:r>
-        <w:rPr>
-          <w:rFonts w:ascii="Times New Roman" w:hAnsi="Times New Roman" w:cs="Times New Roman"/>
+          <w:iCs/>
+          <w:color w:val="000000"/>
+        </w:rPr>
+        <w:endnoteReference w:id="17"/>
+      </w:r>
+      <w:r>
+        <w:rPr>
+          <w:rFonts w:ascii="Times New Roman" w:hAnsi="Times New Roman" w:cs="Times New Roman"/>
+          <w:iCs/>
           <w:color w:val="000000"/>
         </w:rPr>
         <w:t xml:space="preserve"> </w:t>
       </w:r>
+      <w:r>
+        <w:rPr>
+          <w:rFonts w:ascii="Times New Roman" w:hAnsi="Times New Roman" w:cs="Times New Roman"/>
+        </w:rPr>
+        <w:t xml:space="preserve">and </w:t>
+      </w:r>
+      <w:r>
+        <w:rPr>
+          <w:rFonts w:ascii="Times New Roman" w:hAnsi="Times New Roman" w:cs="Times New Roman"/>
+        </w:rPr>
+        <w:t>unwanted Skype calls, Facebook messages, tweets, Skype calls, or emails</w:t>
+      </w:r>
+      <w:r>
+        <w:rPr>
+          <w:rStyle w:val="EndnoteReference"/>
+          <w:rFonts w:ascii="Times New Roman" w:hAnsi="Times New Roman" w:cs="Times New Roman"/>
+        </w:rPr>
+        <w:endnoteReference w:id="18"/>
+      </w:r>
+      <w:r>
+        <w:rPr>
+          <w:rFonts w:ascii="Times New Roman" w:hAnsi="Times New Roman" w:cs="Times New Roman"/>
+        </w:rPr>
+        <w:t>.</w:t>
+      </w:r>
+    </w:p>
+    <w:p>
+      <w:pPr>
+        <w:spacing w:line="360" w:lineRule="auto"/>
+        <w:ind w:firstLine="720"/>
+        <w:rPr>
+          <w:rFonts w:ascii="Times New Roman" w:hAnsi="Times New Roman" w:cs="Times New Roman"/>
+        </w:rPr>
+      </w:pPr>
+      <w:r>
+        <w:rPr>
+          <w:rFonts w:ascii="Times New Roman" w:hAnsi="Times New Roman" w:cs="Times New Roman"/>
+        </w:rPr>
+        <w:t>Remember that doxing is usually a group operation, so together a group will be able to collaborate and share information faster and with greater detail than just a single individual. Once enough information is collected, attackers begin on the more important and scary phase: getting personal information. This includes: IP address,</w:t>
+      </w:r>
+      <w:r>
+        <w:rPr>
+          <w:rFonts w:ascii="Times New Roman" w:hAnsi="Times New Roman" w:cs="Times New Roman"/>
+        </w:rPr>
+        <w:t xml:space="preserve"> passwords,</w:t>
+      </w:r>
+      <w:r>
+        <w:rPr>
+          <w:rFonts w:ascii="Times New Roman" w:hAnsi="Times New Roman" w:cs="Times New Roman"/>
+        </w:rPr>
+        <w:t xml:space="preserve"> credit cards, bank accounts, social security number, medical history, and home/work address. This information is particularly </w:t>
+      </w:r>
+      <w:r>
+        <w:rPr>
+          <w:rFonts w:ascii="Times New Roman" w:hAnsi="Times New Roman" w:cs="Times New Roman"/>
+        </w:rPr>
+        <w:t>lethal</w:t>
+      </w:r>
+      <w:r>
+        <w:rPr>
+          <w:rFonts w:ascii="Times New Roman" w:hAnsi="Times New Roman" w:cs="Times New Roman"/>
+        </w:rPr>
+        <w:t xml:space="preserve">, since it </w:t>
+      </w:r>
+      <w:r>
+        <w:rPr>
+          <w:rFonts w:ascii="Times New Roman" w:hAnsi="Times New Roman" w:cs="Times New Roman"/>
+        </w:rPr>
+        <w:t>could</w:t>
+      </w:r>
+      <w:r>
+        <w:rPr>
+          <w:rFonts w:ascii="Times New Roman" w:hAnsi="Times New Roman" w:cs="Times New Roman"/>
+        </w:rPr>
+        <w:t xml:space="preserve"> lead to someone </w:t>
+      </w:r>
+      <w:r>
+        <w:rPr>
+          <w:rFonts w:ascii="Times New Roman" w:hAnsi="Times New Roman" w:cs="Times New Roman"/>
+        </w:rPr>
+        <w:t>causing the victim physical harm.</w:t>
+      </w:r>
+      <w:r>
+        <w:rPr>
+          <w:rFonts w:ascii="Times New Roman" w:hAnsi="Times New Roman" w:cs="Times New Roman"/>
+        </w:rPr>
+        <w:t xml:space="preserve"> </w:t>
+      </w:r>
+      <w:r>
+        <w:rPr>
+          <w:rFonts w:ascii="Times New Roman" w:hAnsi="Times New Roman" w:cs="Times New Roman"/>
+        </w:rPr>
+        <w:t>MAC and IP addresses are fairly easy to find; attackers c</w:t>
+      </w:r>
+      <w:r>
+        <w:rPr>
+          <w:rFonts w:ascii="Times New Roman" w:hAnsi="Times New Roman" w:cs="Times New Roman"/>
+        </w:rPr>
+        <w:t>an use the target’s we</w:t>
+      </w:r>
+      <w:r>
+        <w:rPr>
+          <w:rFonts w:ascii="Times New Roman" w:hAnsi="Times New Roman" w:cs="Times New Roman"/>
+        </w:rPr>
+        <w:t xml:space="preserve">bsite or email address. Attackers can use the UNIX commands ping, lookup, </w:t>
+      </w:r>
       <w:proofErr w:type="spellStart"/>
       <w:r>
         <w:rPr>
           <w:rFonts w:ascii="Times New Roman" w:hAnsi="Times New Roman" w:cs="Times New Roman"/>
-          <w:color w:val="000000"/>
-        </w:rPr>
-        <w:t>Doxers</w:t>
+        </w:rPr>
+        <w:t>traceroute</w:t>
       </w:r>
       <w:proofErr w:type="spellEnd"/>
       <w:r>
         <w:rPr>
           <w:rFonts w:ascii="Times New Roman" w:hAnsi="Times New Roman" w:cs="Times New Roman"/>
-          <w:color w:val="000000"/>
-        </w:rPr>
-        <w:t xml:space="preserve"> involved in GamerGate</w:t>
-      </w:r>
-      <w:r>
-        <w:rPr>
-          <w:rFonts w:ascii="Times New Roman" w:hAnsi="Times New Roman" w:cs="Times New Roman"/>
-          <w:iCs/>
-          <w:color w:val="000000"/>
-        </w:rPr>
-        <w:t xml:space="preserve"> have obliterated any chance at normalcy for some prominent female game developers and game critics such as Zoe Quinn</w:t>
+        </w:rPr>
+        <w:t>, and finger to get the IP address of a given website.</w:t>
       </w:r>
       <w:r>
         <w:rPr>
           <w:rStyle w:val="EndnoteReference"/>
           <w:rFonts w:ascii="Times New Roman" w:hAnsi="Times New Roman" w:cs="Times New Roman"/>
-          <w:iCs/>
-          <w:color w:val="000000"/>
-        </w:rPr>
-        <w:endnoteReference w:id="2"/>
-      </w:r>
-      <w:r>
-        <w:rPr>
-          <w:rFonts w:ascii="Times New Roman" w:hAnsi="Times New Roman" w:cs="Times New Roman"/>
-          <w:iCs/>
-          <w:color w:val="000000"/>
-        </w:rPr>
-        <w:t>, Brianna Wu</w:t>
+        </w:rPr>
+        <w:endnoteReference w:id="19"/>
+      </w:r>
+      <w:r>
+        <w:rPr>
+          <w:rFonts w:ascii="Times New Roman" w:hAnsi="Times New Roman" w:cs="Times New Roman"/>
+        </w:rPr>
+        <w:t xml:space="preserve"> Similarly, if any attacker has an email sent from the victim, you can use various sites to read the email’s full header to find the source IP address.</w:t>
       </w:r>
       <w:r>
         <w:rPr>
           <w:rStyle w:val="EndnoteReference"/>
           <w:rFonts w:ascii="Times New Roman" w:hAnsi="Times New Roman" w:cs="Times New Roman"/>
-          <w:iCs/>
-          <w:color w:val="000000"/>
-        </w:rPr>
-        <w:endnoteReference w:id="3"/>
-      </w:r>
-      <w:r>
-        <w:rPr>
-          <w:rFonts w:ascii="Times New Roman" w:hAnsi="Times New Roman" w:cs="Times New Roman"/>
-          <w:iCs/>
-          <w:color w:val="000000"/>
-        </w:rPr>
-        <w:t>, and Anita Sarkeesian</w:t>
+        </w:rPr>
+        <w:endnoteReference w:id="20"/>
+      </w:r>
+      <w:r>
+        <w:rPr>
+          <w:rFonts w:ascii="Times New Roman" w:hAnsi="Times New Roman" w:cs="Times New Roman"/>
+        </w:rPr>
+        <w:t xml:space="preserve"> </w:t>
+      </w:r>
+      <w:r>
+        <w:rPr>
+          <w:rFonts w:ascii="Times New Roman" w:hAnsi="Times New Roman" w:cs="Times New Roman"/>
+        </w:rPr>
+        <w:t xml:space="preserve">Once an IP address is acquired (assuming this is the victim’s actual IP address), a quick lookup of the location can be found on places like </w:t>
+      </w:r>
+      <w:proofErr w:type="spellStart"/>
+      <w:r>
+        <w:rPr>
+          <w:rFonts w:ascii="Times New Roman" w:hAnsi="Times New Roman" w:cs="Times New Roman"/>
+        </w:rPr>
+        <w:t>iplocation</w:t>
+      </w:r>
+      <w:proofErr w:type="spellEnd"/>
+      <w:r>
+        <w:rPr>
+          <w:rFonts w:ascii="Times New Roman" w:hAnsi="Times New Roman" w:cs="Times New Roman"/>
+        </w:rPr>
+        <w:t>.</w:t>
       </w:r>
       <w:r>
         <w:rPr>
           <w:rStyle w:val="EndnoteReference"/>
           <w:rFonts w:ascii="Times New Roman" w:hAnsi="Times New Roman" w:cs="Times New Roman"/>
-          <w:iCs/>
-          <w:color w:val="000000"/>
-        </w:rPr>
-        <w:endnoteReference w:id="4"/>
-      </w:r>
-      <w:r>
-        <w:rPr>
-          <w:rFonts w:ascii="Times New Roman" w:hAnsi="Times New Roman" w:cs="Times New Roman"/>
-          <w:iCs/>
-          <w:color w:val="000000"/>
-        </w:rPr>
-        <w:t>. All three women have stood up and condemned all forms of harassment, but disgusting and violent comments are only the tip of the iceberg. All three women have had to leave their homes at some point after their addresses were leaked through doxing; all three have had family and fri</w:t>
-      </w:r>
-      <w:r>
-        <w:rPr>
-          <w:rFonts w:ascii="Times New Roman" w:hAnsi="Times New Roman" w:cs="Times New Roman"/>
-          <w:iCs/>
-          <w:color w:val="000000"/>
-        </w:rPr>
-        <w:t>ends around them doxed as well; all three work in the tech industry, meaning they don’t have the option of going of the grid if they want to continue their work.</w:t>
-      </w:r>
-      <w:r>
-        <w:rPr>
-          <w:rFonts w:ascii="Times New Roman" w:hAnsi="Times New Roman" w:cs="Times New Roman"/>
-          <w:iCs/>
-          <w:color w:val="000000"/>
+        </w:rPr>
+        <w:endnoteReference w:id="21"/>
+      </w:r>
+      <w:r>
+        <w:rPr>
+          <w:rFonts w:ascii="Times New Roman" w:hAnsi="Times New Roman" w:cs="Times New Roman"/>
         </w:rPr>
         <w:t xml:space="preserve"> </w:t>
       </w:r>
       <w:r>
         <w:rPr>
           <w:rFonts w:ascii="Times New Roman" w:hAnsi="Times New Roman" w:cs="Times New Roman"/>
-          <w:iCs/>
-          <w:color w:val="000000"/>
-        </w:rPr>
-        <w:t>And they are not the only ones: there are countless other people, most often women, people of color, and LGBT folks, whose lives have been shaken if not ripped apart because of doxing</w:t>
-      </w:r>
-      <w:r>
-        <w:rPr>
-          <w:rFonts w:ascii="Times New Roman" w:hAnsi="Times New Roman" w:cs="Times New Roman"/>
-          <w:iCs/>
-          <w:color w:val="000000"/>
-        </w:rPr>
-        <w:t>. What’s even scarier, as I will detail later on, is how easy it is to dox someone and how hard it is to hide your personal information and prevent attackers from building a complete profile of your life.</w:t>
-      </w:r>
-      <w:r>
-        <w:rPr>
-          <w:rFonts w:ascii="Times New Roman" w:hAnsi="Times New Roman" w:cs="Times New Roman"/>
-          <w:iCs/>
-          <w:color w:val="000000"/>
-        </w:rPr>
-        <w:t xml:space="preserve"> Plus there is the added dark irony that legal repercussions are all but non-existent for attackers, despite the fact that all the threats and information posts are publically available. I don’t envision doxing going away anytime soon, and, as an outspoken queer woman in the tech industry, this terrifies me. That is why I chose this topic: to educate, investigate, and arm others and myself with information about doxing so that maybe someone can avoid this kind of calamity.</w:t>
-      </w:r>
-    </w:p>
-    <w:p>
-      <w:pPr>
-        <w:spacing w:line="360" w:lineRule="auto"/>
-        <w:rPr>
-          <w:rFonts w:ascii="Times New Roman" w:hAnsi="Times New Roman" w:cs="Times New Roman"/>
-          <w:color w:val="000000"/>
-        </w:rPr>
-      </w:pPr>
-    </w:p>
-    <w:p>
-      <w:pPr>
-        <w:spacing w:line="360" w:lineRule="auto"/>
-        <w:rPr>
-          <w:rFonts w:ascii="Times New Roman" w:hAnsi="Times New Roman" w:cs="Times New Roman"/>
-          <w:color w:val="000000"/>
-        </w:rPr>
-      </w:pPr>
-    </w:p>
-    <w:p>
-      <w:pPr>
-        <w:spacing w:line="360" w:lineRule="auto"/>
-        <w:rPr>
-          <w:rFonts w:ascii="Times New Roman" w:hAnsi="Times New Roman" w:cs="Times New Roman"/>
-          <w:color w:val="000000"/>
-        </w:rPr>
-      </w:pPr>
-    </w:p>
-    <w:p>
-      <w:pPr>
-        <w:spacing w:line="360" w:lineRule="auto"/>
-        <w:rPr>
-          <w:rFonts w:ascii="Times New Roman" w:hAnsi="Times New Roman" w:cs="Times New Roman"/>
-          <w:b/>
-          <w:iCs/>
-          <w:color w:val="000000"/>
-          <w:sz w:val="32"/>
-          <w:szCs w:val="32"/>
-        </w:rPr>
-      </w:pPr>
-    </w:p>
-    <w:p>
-      <w:pPr>
-        <w:spacing w:line="360" w:lineRule="auto"/>
-        <w:rPr>
-          <w:rFonts w:ascii="Times New Roman" w:hAnsi="Times New Roman" w:cs="Times New Roman"/>
-          <w:b/>
-          <w:iCs/>
-          <w:color w:val="000000"/>
-          <w:sz w:val="32"/>
-          <w:szCs w:val="32"/>
-        </w:rPr>
-      </w:pPr>
-    </w:p>
-    <w:p>
-      <w:pPr>
-        <w:spacing w:line="360" w:lineRule="auto"/>
-        <w:rPr>
-          <w:rFonts w:ascii="Times New Roman" w:hAnsi="Times New Roman" w:cs="Times New Roman"/>
-          <w:b/>
-          <w:iCs/>
-          <w:color w:val="000000"/>
-          <w:sz w:val="32"/>
-          <w:szCs w:val="32"/>
-        </w:rPr>
-      </w:pPr>
-    </w:p>
-    <w:p>
-      <w:pPr>
-        <w:spacing w:line="360" w:lineRule="auto"/>
-        <w:rPr>
-          <w:rFonts w:ascii="Times New Roman" w:hAnsi="Times New Roman" w:cs="Times New Roman"/>
-          <w:b/>
-          <w:iCs/>
-          <w:color w:val="000000"/>
-          <w:sz w:val="32"/>
-          <w:szCs w:val="32"/>
-        </w:rPr>
-      </w:pPr>
-    </w:p>
-    <w:p>
-      <w:pPr>
-        <w:spacing w:line="360" w:lineRule="auto"/>
-        <w:rPr>
-          <w:rFonts w:ascii="Times New Roman" w:hAnsi="Times New Roman" w:cs="Times New Roman"/>
-          <w:b/>
-          <w:iCs/>
-          <w:color w:val="000000"/>
-          <w:sz w:val="32"/>
-          <w:szCs w:val="32"/>
-        </w:rPr>
-      </w:pPr>
-      <w:r>
-        <w:rPr>
-          <w:rFonts w:ascii="Times New Roman" w:hAnsi="Times New Roman" w:cs="Times New Roman"/>
-          <w:b/>
-          <w:iCs/>
-          <w:color w:val="000000"/>
-          <w:sz w:val="32"/>
-          <w:szCs w:val="32"/>
-        </w:rPr>
-        <w:t>Introduction</w:t>
-      </w:r>
-    </w:p>
-    <w:p>
-      <w:pPr>
-        <w:spacing w:line="360" w:lineRule="auto"/>
-        <w:ind w:firstLine="720"/>
-        <w:rPr>
-          <w:rFonts w:ascii="Times New Roman" w:hAnsi="Times New Roman" w:cs="Times New Roman"/>
-        </w:rPr>
-      </w:pPr>
-      <w:r>
-        <w:rPr>
-          <w:rFonts w:ascii="Times New Roman" w:hAnsi="Times New Roman" w:cs="Times New Roman"/>
-          <w:iCs/>
-          <w:color w:val="000000"/>
-        </w:rPr>
-        <w:t>Doxing (</w:t>
-      </w:r>
-      <w:r>
-        <w:rPr>
-          <w:rFonts w:ascii="Times New Roman" w:hAnsi="Times New Roman" w:cs="Times New Roman"/>
-          <w:iCs/>
-          <w:color w:val="000000"/>
-        </w:rPr>
-        <w:t>alternatively doxxing) is an attack method by which a group of people, or sometimes an individual, seek out publically available information on their target</w:t>
-      </w:r>
-      <w:r>
-        <w:rPr>
-          <w:rFonts w:ascii="Times New Roman" w:hAnsi="Times New Roman" w:cs="Times New Roman"/>
-          <w:iCs/>
-          <w:color w:val="000000"/>
-        </w:rPr>
-        <w:t xml:space="preserve"> (often connecting simple information such as a name or hometown to more personal information such as bank account passwords)</w:t>
-      </w:r>
-      <w:r>
-        <w:rPr>
-          <w:rFonts w:ascii="Times New Roman" w:hAnsi="Times New Roman" w:cs="Times New Roman"/>
-          <w:iCs/>
-          <w:color w:val="000000"/>
-        </w:rPr>
-        <w:t xml:space="preserve"> and then post that information across various sites in the hopes of shaming, angeri</w:t>
-      </w:r>
-      <w:r>
-        <w:rPr>
-          <w:rFonts w:ascii="Times New Roman" w:hAnsi="Times New Roman" w:cs="Times New Roman"/>
-          <w:iCs/>
-          <w:color w:val="000000"/>
-        </w:rPr>
-        <w:t>ng, or scaring the target.</w:t>
-      </w:r>
-      <w:r>
-        <w:rPr>
-          <w:rStyle w:val="EndnoteReference"/>
-          <w:rFonts w:ascii="Times New Roman" w:hAnsi="Times New Roman" w:cs="Times New Roman"/>
-          <w:iCs/>
-          <w:color w:val="000000"/>
-        </w:rPr>
-        <w:endnoteReference w:id="5"/>
-      </w:r>
-      <w:r>
-        <w:rPr>
-          <w:rFonts w:ascii="Times New Roman" w:hAnsi="Times New Roman" w:cs="Times New Roman"/>
-          <w:iCs/>
-          <w:color w:val="000000"/>
-        </w:rPr>
-        <w:t xml:space="preserve"> The four cornerstones</w:t>
-      </w:r>
-      <w:r>
-        <w:rPr>
-          <w:rFonts w:ascii="Times New Roman" w:hAnsi="Times New Roman" w:cs="Times New Roman"/>
-          <w:iCs/>
-          <w:color w:val="000000"/>
-        </w:rPr>
-        <w:t xml:space="preserve"> to doxing are the </w:t>
-      </w:r>
-      <w:r>
-        <w:rPr>
-          <w:rFonts w:ascii="Times New Roman" w:hAnsi="Times New Roman" w:cs="Times New Roman"/>
-          <w:iCs/>
-          <w:color w:val="000000"/>
-        </w:rPr>
-        <w:t>mob mentality/</w:t>
-      </w:r>
-      <w:r>
-        <w:rPr>
-          <w:rFonts w:ascii="Times New Roman" w:hAnsi="Times New Roman" w:cs="Times New Roman"/>
-          <w:iCs/>
-          <w:color w:val="000000"/>
-        </w:rPr>
-        <w:t>hive mind of the attackers, the fact that the information is publicly available</w:t>
-      </w:r>
-      <w:r>
-        <w:rPr>
-          <w:rFonts w:ascii="Times New Roman" w:hAnsi="Times New Roman" w:cs="Times New Roman"/>
-          <w:iCs/>
-          <w:color w:val="000000"/>
-        </w:rPr>
-        <w:t>, the ability to connect information and build a detailed profile of the victim</w:t>
-      </w:r>
-      <w:r>
-        <w:rPr>
-          <w:rFonts w:ascii="Times New Roman" w:hAnsi="Times New Roman" w:cs="Times New Roman"/>
-          <w:iCs/>
-          <w:color w:val="000000"/>
-        </w:rPr>
-        <w:t xml:space="preserve">, and the fact that these attacks are motivated by wanting to harm </w:t>
-      </w:r>
-      <w:r>
-        <w:rPr>
-          <w:rFonts w:ascii="Times New Roman" w:hAnsi="Times New Roman" w:cs="Times New Roman"/>
-          <w:iCs/>
-          <w:color w:val="000000"/>
-        </w:rPr>
-        <w:t xml:space="preserve">to the victim (with no benefits or gains to the attackers). </w:t>
-      </w:r>
-      <w:r>
-        <w:rPr>
-          <w:rFonts w:ascii="Times New Roman" w:hAnsi="Times New Roman" w:cs="Times New Roman"/>
-          <w:iCs/>
-          <w:color w:val="000000"/>
-        </w:rPr>
-        <w:t>A</w:t>
-      </w:r>
-      <w:r>
-        <w:rPr>
-          <w:rFonts w:ascii="Times New Roman" w:hAnsi="Times New Roman" w:cs="Times New Roman"/>
-          <w:iCs/>
-          <w:color w:val="000000"/>
-        </w:rPr>
-        <w:t>ttackers vary w</w:t>
-      </w:r>
-      <w:r>
-        <w:rPr>
-          <w:rFonts w:ascii="Times New Roman" w:hAnsi="Times New Roman" w:cs="Times New Roman"/>
-          <w:iCs/>
-          <w:color w:val="000000"/>
-        </w:rPr>
-        <w:t>idely from case to case, but two of</w:t>
-      </w:r>
-      <w:r>
-        <w:rPr>
-          <w:rFonts w:ascii="Times New Roman" w:hAnsi="Times New Roman" w:cs="Times New Roman"/>
-          <w:iCs/>
-          <w:color w:val="000000"/>
-        </w:rPr>
-        <w:t xml:space="preserve"> the most well known group</w:t>
-      </w:r>
-      <w:r>
-        <w:rPr>
-          <w:rFonts w:ascii="Times New Roman" w:hAnsi="Times New Roman" w:cs="Times New Roman"/>
-          <w:iCs/>
-          <w:color w:val="000000"/>
-        </w:rPr>
-        <w:t>s who have</w:t>
-      </w:r>
-      <w:r>
-        <w:rPr>
-          <w:rFonts w:ascii="Times New Roman" w:hAnsi="Times New Roman" w:cs="Times New Roman"/>
-          <w:iCs/>
-          <w:color w:val="000000"/>
-        </w:rPr>
-        <w:t xml:space="preserve"> claimed responsibility for numerous high-profile doxings </w:t>
-      </w:r>
-      <w:r>
-        <w:rPr>
-          <w:rFonts w:ascii="Times New Roman" w:hAnsi="Times New Roman" w:cs="Times New Roman"/>
-          <w:iCs/>
-          <w:color w:val="000000"/>
-        </w:rPr>
-        <w:t>are the supporters of Gamer</w:t>
-      </w:r>
-      <w:r>
-        <w:rPr>
-          <w:rFonts w:ascii="Times New Roman" w:hAnsi="Times New Roman" w:cs="Times New Roman"/>
-          <w:iCs/>
-          <w:color w:val="000000"/>
-        </w:rPr>
-        <w:t xml:space="preserve">Gate and </w:t>
-      </w:r>
-      <w:r>
-        <w:rPr>
-          <w:rFonts w:ascii="Times New Roman" w:hAnsi="Times New Roman" w:cs="Times New Roman"/>
-          <w:iCs/>
-          <w:color w:val="000000"/>
-        </w:rPr>
-        <w:t xml:space="preserve">Anonymous. </w:t>
-      </w:r>
-      <w:r>
-        <w:rPr>
-          <w:rFonts w:ascii="Times New Roman" w:hAnsi="Times New Roman" w:cs="Times New Roman"/>
-          <w:iCs/>
-          <w:color w:val="000000"/>
-        </w:rPr>
-        <w:t>The act of doxing, unlike sneaky researching or stalking, is</w:t>
-      </w:r>
-      <w:r>
-        <w:rPr>
-          <w:rFonts w:ascii="Times New Roman" w:hAnsi="Times New Roman" w:cs="Times New Roman"/>
-          <w:iCs/>
-          <w:color w:val="000000"/>
-        </w:rPr>
-        <w:t xml:space="preserve"> most often executed in a very vocal manner (e.g. attackers announcing who they are attacking, what information they plan on exposing, etc.)</w:t>
-      </w:r>
-      <w:r>
-        <w:rPr>
-          <w:rFonts w:ascii="Times New Roman" w:hAnsi="Times New Roman" w:cs="Times New Roman"/>
-          <w:iCs/>
-          <w:color w:val="000000"/>
-        </w:rPr>
-        <w:t xml:space="preserve"> by posting information on twitter, </w:t>
+        </w:rPr>
+        <w:t xml:space="preserve">Cracking passwords can be done in a variety of ways as well. You can combine brute force password cracking (with tools such as John the Ripper or </w:t>
       </w:r>
       <w:proofErr w:type="spellStart"/>
       <w:r>
         <w:rPr>
           <w:rFonts w:ascii="Times New Roman" w:hAnsi="Times New Roman" w:cs="Times New Roman"/>
-          <w:iCs/>
-          <w:color w:val="000000"/>
-        </w:rPr>
-        <w:t>reddit</w:t>
+        </w:rPr>
+        <w:t>Hashcat</w:t>
       </w:r>
       <w:proofErr w:type="spellEnd"/>
       <w:r>
         <w:rPr>
           <w:rFonts w:ascii="Times New Roman" w:hAnsi="Times New Roman" w:cs="Times New Roman"/>
-          <w:iCs/>
-          <w:color w:val="000000"/>
-        </w:rPr>
-        <w:t xml:space="preserve">, 8chan, or </w:t>
-      </w:r>
-      <w:proofErr w:type="spellStart"/>
-      <w:r>
-        <w:rPr>
-          <w:rFonts w:ascii="Times New Roman" w:hAnsi="Times New Roman" w:cs="Times New Roman"/>
-          <w:iCs/>
-          <w:color w:val="000000"/>
-        </w:rPr>
-        <w:t>pastebin</w:t>
-      </w:r>
-      <w:proofErr w:type="spellEnd"/>
-      <w:r>
-        <w:rPr>
-          <w:rFonts w:ascii="Times New Roman" w:hAnsi="Times New Roman" w:cs="Times New Roman"/>
-          <w:iCs/>
-          <w:color w:val="000000"/>
-        </w:rPr>
-        <w:t xml:space="preserve">. </w:t>
-      </w:r>
-      <w:r>
-        <w:rPr>
-          <w:rFonts w:ascii="Times New Roman" w:hAnsi="Times New Roman" w:cs="Times New Roman"/>
-          <w:iCs/>
-          <w:color w:val="000000"/>
-        </w:rPr>
-        <w:t xml:space="preserve">Additionally, </w:t>
-      </w:r>
-      <w:r>
-        <w:rPr>
-          <w:rFonts w:ascii="Times New Roman" w:hAnsi="Times New Roman" w:cs="Times New Roman"/>
-        </w:rPr>
-        <w:t>“really big problems come when someone connects all of the dots and builds up a profile that covers all aspects of your life.”</w:t>
-      </w:r>
-      <w:r>
-        <w:rPr>
-          <w:rStyle w:val="EndnoteReference"/>
-          <w:rFonts w:ascii="Times New Roman" w:hAnsi="Times New Roman" w:cs="Times New Roman"/>
-        </w:rPr>
-        <w:endnoteReference w:id="6"/>
-      </w:r>
-      <w:r>
-        <w:rPr>
-          <w:rFonts w:ascii="Times New Roman" w:hAnsi="Times New Roman" w:cs="Times New Roman"/>
-          <w:iCs/>
-          <w:color w:val="000000"/>
-        </w:rPr>
-        <w:t xml:space="preserve"> Finally, attackers’ main goal is not to expose information for the sake of exposure or even to expose credit card information in the hopes of buying themselves things</w:t>
-      </w:r>
-      <w:r>
-        <w:rPr>
-          <w:rFonts w:ascii="Times New Roman" w:hAnsi="Times New Roman" w:cs="Times New Roman"/>
-          <w:iCs/>
-          <w:color w:val="000000"/>
-        </w:rPr>
-        <w:t>; in fact, in</w:t>
-      </w:r>
-      <w:r>
-        <w:rPr>
-          <w:rFonts w:ascii="Times New Roman" w:hAnsi="Times New Roman" w:cs="Times New Roman"/>
-        </w:rPr>
-        <w:t xml:space="preserve"> one relatively harmless case, a man’s credit card information was doxed and used to send him 50 Qurans and $287 of Chick-</w:t>
-      </w:r>
-      <w:proofErr w:type="spellStart"/>
-      <w:r>
-        <w:rPr>
-          <w:rFonts w:ascii="Times New Roman" w:hAnsi="Times New Roman" w:cs="Times New Roman"/>
-        </w:rPr>
-        <w:t>Fil</w:t>
-      </w:r>
-      <w:proofErr w:type="spellEnd"/>
-      <w:r>
-        <w:rPr>
-          <w:rFonts w:ascii="Times New Roman" w:hAnsi="Times New Roman" w:cs="Times New Roman"/>
-        </w:rPr>
-        <w:t>-A.</w:t>
-      </w:r>
-      <w:r>
-        <w:rPr>
-          <w:rStyle w:val="EndnoteReference"/>
-          <w:rFonts w:ascii="Times New Roman" w:hAnsi="Times New Roman" w:cs="Times New Roman"/>
-          <w:iCs/>
-          <w:color w:val="000000"/>
-        </w:rPr>
-        <w:endnoteReference w:id="7"/>
-      </w:r>
-      <w:r>
-        <w:rPr>
-          <w:rFonts w:ascii="Times New Roman" w:hAnsi="Times New Roman" w:cs="Times New Roman"/>
-          <w:iCs/>
-          <w:color w:val="000000"/>
-        </w:rPr>
-        <w:t xml:space="preserve"> </w:t>
-      </w:r>
-      <w:r>
-        <w:rPr>
-          <w:rFonts w:ascii="Times New Roman" w:hAnsi="Times New Roman" w:cs="Times New Roman"/>
-          <w:iCs/>
-          <w:color w:val="000000"/>
-        </w:rPr>
-        <w:t>These factors all combine to make doxing an extremely</w:t>
-      </w:r>
-      <w:r>
-        <w:rPr>
-          <w:rFonts w:ascii="Times New Roman" w:hAnsi="Times New Roman" w:cs="Times New Roman"/>
-          <w:iCs/>
-          <w:color w:val="000000"/>
-        </w:rPr>
-        <w:t xml:space="preserve"> powerful tool that can be wielded by anyone. It’s also a tool, </w:t>
-      </w:r>
-      <w:r>
-        <w:rPr>
-          <w:rFonts w:ascii="Times New Roman" w:hAnsi="Times New Roman" w:cs="Times New Roman"/>
-          <w:iCs/>
-          <w:color w:val="000000"/>
-        </w:rPr>
-        <w:t>one might argue</w:t>
-      </w:r>
-      <w:r>
-        <w:rPr>
-          <w:rFonts w:ascii="Times New Roman" w:hAnsi="Times New Roman" w:cs="Times New Roman"/>
-          <w:iCs/>
-          <w:color w:val="000000"/>
-        </w:rPr>
-        <w:t>,</w:t>
-      </w:r>
-      <w:r>
-        <w:rPr>
-          <w:rFonts w:ascii="Times New Roman" w:hAnsi="Times New Roman" w:cs="Times New Roman"/>
-          <w:iCs/>
-          <w:color w:val="000000"/>
-        </w:rPr>
-        <w:t xml:space="preserve"> that it isn’t inherently evil; in fact, many point to cases such as the </w:t>
-      </w:r>
-      <w:r>
-        <w:rPr>
-          <w:rFonts w:ascii="Times New Roman" w:hAnsi="Times New Roman" w:cs="Times New Roman"/>
-          <w:iCs/>
-          <w:color w:val="000000"/>
-        </w:rPr>
-        <w:t>Anonymous doxing of some Missouri KKK members</w:t>
-      </w:r>
-      <w:r>
-        <w:rPr>
-          <w:rStyle w:val="EndnoteReference"/>
-          <w:rFonts w:ascii="Times New Roman" w:hAnsi="Times New Roman" w:cs="Times New Roman"/>
-          <w:iCs/>
-          <w:color w:val="000000"/>
-        </w:rPr>
-        <w:endnoteReference w:id="8"/>
-      </w:r>
-      <w:r>
-        <w:rPr>
-          <w:rFonts w:ascii="Times New Roman" w:hAnsi="Times New Roman" w:cs="Times New Roman"/>
-          <w:iCs/>
-          <w:color w:val="000000"/>
-        </w:rPr>
-        <w:t xml:space="preserve"> or alleged ISIS recruiters</w:t>
-      </w:r>
-      <w:r>
-        <w:rPr>
-          <w:rStyle w:val="EndnoteReference"/>
-          <w:rFonts w:ascii="Times New Roman" w:hAnsi="Times New Roman" w:cs="Times New Roman"/>
-          <w:iCs/>
-          <w:color w:val="000000"/>
-        </w:rPr>
-        <w:endnoteReference w:id="9"/>
-      </w:r>
-      <w:r>
-        <w:rPr>
-          <w:rFonts w:ascii="Times New Roman" w:hAnsi="Times New Roman" w:cs="Times New Roman"/>
-          <w:iCs/>
-          <w:color w:val="000000"/>
-        </w:rPr>
-        <w:t xml:space="preserve">. </w:t>
-      </w:r>
-      <w:r>
-        <w:rPr>
-          <w:rFonts w:ascii="Times New Roman" w:hAnsi="Times New Roman" w:cs="Times New Roman"/>
-          <w:iCs/>
-          <w:color w:val="000000"/>
-        </w:rPr>
-        <w:t xml:space="preserve">Others counter that </w:t>
-      </w:r>
-      <w:r>
-        <w:rPr>
-          <w:rFonts w:ascii="Times New Roman" w:hAnsi="Times New Roman" w:cs="Times New Roman"/>
-          <w:iCs/>
-          <w:color w:val="000000"/>
-        </w:rPr>
-        <w:t>Anonymous</w:t>
-      </w:r>
-      <w:r>
-        <w:rPr>
-          <w:rFonts w:ascii="Times New Roman" w:hAnsi="Times New Roman" w:cs="Times New Roman"/>
-          <w:iCs/>
-          <w:color w:val="000000"/>
-        </w:rPr>
-        <w:t xml:space="preserve"> has doxed innocent people (accidentally</w:t>
-      </w:r>
-      <w:r>
-        <w:rPr>
-          <w:rStyle w:val="EndnoteReference"/>
-          <w:rFonts w:ascii="Times New Roman" w:hAnsi="Times New Roman" w:cs="Times New Roman"/>
-          <w:iCs/>
-          <w:color w:val="000000"/>
-        </w:rPr>
-        <w:endnoteReference w:id="10"/>
-      </w:r>
-      <w:r>
-        <w:rPr>
-          <w:rFonts w:ascii="Times New Roman" w:hAnsi="Times New Roman" w:cs="Times New Roman"/>
-          <w:iCs/>
-          <w:color w:val="000000"/>
-        </w:rPr>
-        <w:t xml:space="preserve"> and maliciously</w:t>
-      </w:r>
-      <w:r>
-        <w:rPr>
-          <w:rStyle w:val="EndnoteReference"/>
-          <w:rFonts w:ascii="Times New Roman" w:hAnsi="Times New Roman" w:cs="Times New Roman"/>
-          <w:iCs/>
-          <w:color w:val="000000"/>
-        </w:rPr>
-        <w:endnoteReference w:id="11"/>
-      </w:r>
-      <w:r>
-        <w:rPr>
-          <w:rFonts w:ascii="Times New Roman" w:hAnsi="Times New Roman" w:cs="Times New Roman"/>
-          <w:iCs/>
-          <w:color w:val="000000"/>
-        </w:rPr>
-        <w:t>) and</w:t>
-      </w:r>
-      <w:r>
-        <w:rPr>
-          <w:rFonts w:ascii="Times New Roman" w:hAnsi="Times New Roman" w:cs="Times New Roman"/>
-          <w:iCs/>
-          <w:color w:val="000000"/>
-        </w:rPr>
-        <w:t>, as discussed earlier, there are</w:t>
-      </w:r>
-      <w:r>
-        <w:rPr>
-          <w:rFonts w:ascii="Times New Roman" w:hAnsi="Times New Roman" w:cs="Times New Roman"/>
-          <w:iCs/>
-          <w:color w:val="000000"/>
-        </w:rPr>
-        <w:t xml:space="preserve"> </w:t>
-      </w:r>
-      <w:r>
-        <w:rPr>
-          <w:rFonts w:ascii="Times New Roman" w:hAnsi="Times New Roman" w:cs="Times New Roman"/>
-          <w:iCs/>
-          <w:color w:val="000000"/>
-        </w:rPr>
-        <w:t xml:space="preserve">harassment </w:t>
-      </w:r>
-      <w:r>
-        <w:rPr>
-          <w:rFonts w:ascii="Times New Roman" w:hAnsi="Times New Roman" w:cs="Times New Roman"/>
-          <w:iCs/>
-          <w:color w:val="000000"/>
-        </w:rPr>
-        <w:t>groups</w:t>
-      </w:r>
-      <w:r>
-        <w:rPr>
-          <w:rFonts w:ascii="Times New Roman" w:hAnsi="Times New Roman" w:cs="Times New Roman"/>
-          <w:iCs/>
-          <w:color w:val="000000"/>
-        </w:rPr>
-        <w:t xml:space="preserve"> such as GamerGate who have used doxing to devastate their victim’s lives</w:t>
-      </w:r>
-      <w:r>
-        <w:rPr>
-          <w:rFonts w:ascii="Times New Roman" w:hAnsi="Times New Roman" w:cs="Times New Roman"/>
-          <w:iCs/>
-          <w:color w:val="000000"/>
-        </w:rPr>
-        <w:t>.</w:t>
-      </w:r>
-      <w:r>
-        <w:rPr>
-          <w:rFonts w:ascii="Times New Roman" w:hAnsi="Times New Roman" w:cs="Times New Roman"/>
-          <w:iCs/>
-          <w:color w:val="000000"/>
-        </w:rPr>
-        <w:t xml:space="preserve"> I mention these cases not to d</w:t>
-      </w:r>
-      <w:r>
-        <w:rPr>
-          <w:rFonts w:ascii="Times New Roman" w:hAnsi="Times New Roman" w:cs="Times New Roman"/>
-          <w:iCs/>
-          <w:color w:val="000000"/>
-        </w:rPr>
-        <w:t>ebate whether or not Doxing is</w:t>
-      </w:r>
-      <w:r>
-        <w:rPr>
-          <w:rFonts w:ascii="Times New Roman" w:hAnsi="Times New Roman" w:cs="Times New Roman"/>
-          <w:iCs/>
-          <w:color w:val="000000"/>
-        </w:rPr>
-        <w:t xml:space="preserve"> good, bad, or evil but rather to highlight the </w:t>
-      </w:r>
-      <w:r>
-        <w:rPr>
-          <w:rFonts w:ascii="Times New Roman" w:hAnsi="Times New Roman" w:cs="Times New Roman"/>
-          <w:iCs/>
-          <w:color w:val="000000"/>
-        </w:rPr>
-        <w:t>breadth</w:t>
-      </w:r>
-      <w:r>
-        <w:rPr>
-          <w:rFonts w:ascii="Times New Roman" w:hAnsi="Times New Roman" w:cs="Times New Roman"/>
-          <w:iCs/>
-          <w:color w:val="000000"/>
-        </w:rPr>
-        <w:t xml:space="preserve">, depth, and diversity that </w:t>
-      </w:r>
-      <w:proofErr w:type="gramStart"/>
-      <w:r>
-        <w:rPr>
-          <w:rFonts w:ascii="Times New Roman" w:hAnsi="Times New Roman" w:cs="Times New Roman"/>
-          <w:iCs/>
-          <w:color w:val="000000"/>
-        </w:rPr>
-        <w:t>goes</w:t>
-      </w:r>
-      <w:proofErr w:type="gramEnd"/>
-      <w:r>
-        <w:rPr>
-          <w:rFonts w:ascii="Times New Roman" w:hAnsi="Times New Roman" w:cs="Times New Roman"/>
-          <w:iCs/>
-          <w:color w:val="000000"/>
-        </w:rPr>
-        <w:t xml:space="preserve"> into doxing. </w:t>
-      </w:r>
-    </w:p>
-    <w:p>
-      <w:pPr>
-        <w:spacing w:line="360" w:lineRule="auto"/>
-        <w:rPr>
-          <w:rFonts w:ascii="Times New Roman" w:hAnsi="Times New Roman" w:cs="Times New Roman"/>
-          <w:iCs/>
-          <w:color w:val="000000"/>
-        </w:rPr>
-      </w:pPr>
-      <w:r>
-        <w:rPr>
-          <w:rFonts w:ascii="Times New Roman" w:hAnsi="Times New Roman" w:cs="Times New Roman"/>
-          <w:iCs/>
-          <w:color w:val="000000"/>
-        </w:rPr>
-        <w:tab/>
-        <w:t xml:space="preserve">Now that we understand the mentality of a </w:t>
-      </w:r>
-      <w:proofErr w:type="spellStart"/>
-      <w:r>
-        <w:rPr>
-          <w:rFonts w:ascii="Times New Roman" w:hAnsi="Times New Roman" w:cs="Times New Roman"/>
-          <w:iCs/>
-          <w:color w:val="000000"/>
-        </w:rPr>
-        <w:t>doxer</w:t>
-      </w:r>
-      <w:proofErr w:type="spellEnd"/>
-      <w:r>
-        <w:rPr>
-          <w:rFonts w:ascii="Times New Roman" w:hAnsi="Times New Roman" w:cs="Times New Roman"/>
-          <w:iCs/>
-          <w:color w:val="000000"/>
-        </w:rPr>
-        <w:t xml:space="preserve">, we will dive deep into their methods and tools for finding information as well as how you can </w:t>
-      </w:r>
-      <w:r>
-        <w:rPr>
-          <w:rFonts w:ascii="Times New Roman" w:hAnsi="Times New Roman" w:cs="Times New Roman"/>
-          <w:iCs/>
-          <w:color w:val="000000"/>
-        </w:rPr>
-        <w:t xml:space="preserve">prevent, detect, and minimize damage from doxing. </w:t>
-      </w:r>
-    </w:p>
-    <w:p>
-      <w:pPr>
-        <w:spacing w:line="360" w:lineRule="auto"/>
-        <w:rPr>
-          <w:rFonts w:ascii="Times New Roman" w:hAnsi="Times New Roman" w:cs="Times New Roman"/>
-          <w:iCs/>
-          <w:color w:val="000000"/>
-        </w:rPr>
-      </w:pPr>
-    </w:p>
-    <w:p>
-      <w:pPr>
-        <w:spacing w:line="360" w:lineRule="auto"/>
-        <w:rPr>
-          <w:rFonts w:ascii="Times New Roman" w:hAnsi="Times New Roman" w:cs="Times New Roman"/>
-          <w:iCs/>
-          <w:color w:val="000000"/>
-        </w:rPr>
-      </w:pPr>
-    </w:p>
-    <w:p>
-      <w:pPr>
-        <w:spacing w:line="360" w:lineRule="auto"/>
-        <w:rPr>
-          <w:rFonts w:ascii="Times New Roman" w:hAnsi="Times New Roman" w:cs="Times New Roman"/>
-          <w:b/>
-          <w:color w:val="000000"/>
-          <w:sz w:val="32"/>
-          <w:szCs w:val="32"/>
-        </w:rPr>
-      </w:pPr>
-      <w:r>
-        <w:rPr>
-          <w:rFonts w:ascii="Times New Roman" w:hAnsi="Times New Roman" w:cs="Times New Roman"/>
-          <w:b/>
-          <w:color w:val="000000"/>
-          <w:sz w:val="32"/>
-          <w:szCs w:val="32"/>
-        </w:rPr>
-        <w:t>Doxing</w:t>
-      </w:r>
-      <w:r>
-        <w:rPr>
-          <w:rFonts w:ascii="Times New Roman" w:hAnsi="Times New Roman" w:cs="Times New Roman"/>
-          <w:b/>
-          <w:color w:val="000000"/>
-          <w:sz w:val="32"/>
-          <w:szCs w:val="32"/>
-        </w:rPr>
-        <w:t xml:space="preserve"> Attacks</w:t>
-      </w:r>
-    </w:p>
-    <w:p>
-      <w:pPr>
-        <w:spacing w:line="360" w:lineRule="auto"/>
-        <w:rPr>
-          <w:rFonts w:ascii="Times New Roman" w:hAnsi="Times New Roman" w:cs="Times New Roman"/>
-          <w:b/>
-          <w:i/>
-          <w:color w:val="000000"/>
-          <w:sz w:val="28"/>
-          <w:szCs w:val="28"/>
-        </w:rPr>
-      </w:pPr>
-      <w:r>
-        <w:rPr>
-          <w:rFonts w:ascii="Times New Roman" w:hAnsi="Times New Roman" w:cs="Times New Roman"/>
-          <w:b/>
-          <w:i/>
-          <w:color w:val="000000"/>
-          <w:sz w:val="28"/>
-          <w:szCs w:val="28"/>
-        </w:rPr>
-        <w:t>Common Attacks</w:t>
-      </w:r>
-    </w:p>
-    <w:p>
-      <w:pPr>
-        <w:spacing w:line="360" w:lineRule="auto"/>
-        <w:ind w:firstLine="720"/>
-        <w:rPr>
-          <w:rFonts w:ascii="Times New Roman" w:hAnsi="Times New Roman" w:cs="Times New Roman"/>
-        </w:rPr>
-      </w:pPr>
-      <w:r>
-        <w:rPr>
-          <w:rFonts w:ascii="Times New Roman" w:hAnsi="Times New Roman" w:cs="Times New Roman"/>
-        </w:rPr>
-        <w:t>One of the reasons doxing is so powerful is because</w:t>
-      </w:r>
-      <w:r>
-        <w:rPr>
-          <w:rFonts w:ascii="Times New Roman" w:hAnsi="Times New Roman" w:cs="Times New Roman"/>
-        </w:rPr>
-        <w:t xml:space="preserve"> the majority of attacks require very little technical skill </w:t>
-      </w:r>
-      <w:r>
-        <w:rPr>
-          <w:rFonts w:ascii="Times New Roman" w:hAnsi="Times New Roman" w:cs="Times New Roman"/>
-        </w:rPr>
-        <w:t xml:space="preserve">and are mostly free. These attacks have two main components: gathering as much data as possible and then creating a web of information from that to access more sensitive information. </w:t>
-      </w:r>
-      <w:r>
-        <w:rPr>
-          <w:rFonts w:ascii="Times New Roman" w:hAnsi="Times New Roman" w:cs="Times New Roman"/>
-        </w:rPr>
-        <w:t xml:space="preserve">Much of this can be accomplished through a combination of social engineering and persistence. </w:t>
-      </w:r>
-      <w:r>
-        <w:rPr>
-          <w:rFonts w:ascii="Times New Roman" w:hAnsi="Times New Roman" w:cs="Times New Roman"/>
-        </w:rPr>
-        <w:t>In this first step, attackers are looking for everything and anything, and they are usually going off of only a small snippet of information such as a username.</w:t>
-      </w:r>
-      <w:r>
-        <w:rPr>
-          <w:rStyle w:val="EndnoteReference"/>
-          <w:rFonts w:ascii="Times New Roman" w:hAnsi="Times New Roman" w:cs="Times New Roman"/>
-        </w:rPr>
-        <w:endnoteReference w:id="12"/>
-      </w:r>
-      <w:r>
-        <w:rPr>
-          <w:rStyle w:val="EndnoteReference"/>
-          <w:rFonts w:ascii="Times New Roman" w:hAnsi="Times New Roman" w:cs="Times New Roman"/>
-        </w:rPr>
-        <w:endnoteReference w:id="13"/>
-      </w:r>
-      <w:r>
-        <w:rPr>
-          <w:rFonts w:ascii="Times New Roman" w:hAnsi="Times New Roman" w:cs="Times New Roman"/>
-        </w:rPr>
-        <w:t xml:space="preserve"> Throughout my research, the most common items that were sought out were: full name, age, picture, usernames, social media accounts, email, phone number, and personal details</w:t>
-      </w:r>
-      <w:r>
-        <w:rPr>
-          <w:rStyle w:val="FootnoteReference"/>
-          <w:rFonts w:ascii="Times New Roman" w:hAnsi="Times New Roman" w:cs="Times New Roman"/>
-        </w:rPr>
-        <w:footnoteReference w:id="2"/>
-      </w:r>
-      <w:r>
-        <w:rPr>
-          <w:rFonts w:ascii="Times New Roman" w:hAnsi="Times New Roman" w:cs="Times New Roman"/>
-        </w:rPr>
-        <w:t>.</w:t>
-      </w:r>
-      <w:r>
-        <w:rPr>
-          <w:rFonts w:ascii="Times New Roman" w:hAnsi="Times New Roman" w:cs="Times New Roman"/>
-        </w:rPr>
-        <w:t xml:space="preserve"> Most of this can be found through a little digging on various search engines (e.g. Google, Bing, Yahoo). After that preliminary search, attackers will then look into search engines that are designed to find information about people such as </w:t>
-      </w:r>
-      <w:proofErr w:type="spellStart"/>
-      <w:r>
-        <w:rPr>
-          <w:rFonts w:ascii="Times New Roman" w:hAnsi="Times New Roman" w:cs="Times New Roman"/>
-        </w:rPr>
-        <w:t>Spokeo</w:t>
-      </w:r>
-      <w:proofErr w:type="spellEnd"/>
-      <w:r>
-        <w:rPr>
-          <w:rStyle w:val="EndnoteReference"/>
-          <w:rFonts w:ascii="Times New Roman" w:hAnsi="Times New Roman" w:cs="Times New Roman"/>
-        </w:rPr>
-        <w:endnoteReference w:id="14"/>
-      </w:r>
-      <w:r>
-        <w:rPr>
-          <w:rFonts w:ascii="Times New Roman" w:hAnsi="Times New Roman" w:cs="Times New Roman"/>
-        </w:rPr>
-        <w:t xml:space="preserve">, </w:t>
-      </w:r>
-      <w:proofErr w:type="spellStart"/>
-      <w:r>
-        <w:rPr>
-          <w:rFonts w:ascii="Times New Roman" w:hAnsi="Times New Roman" w:cs="Times New Roman"/>
-        </w:rPr>
-        <w:t>Whitepages</w:t>
-      </w:r>
-      <w:proofErr w:type="spellEnd"/>
-      <w:r>
-        <w:rPr>
-          <w:rStyle w:val="EndnoteReference"/>
-          <w:rFonts w:ascii="Times New Roman" w:hAnsi="Times New Roman" w:cs="Times New Roman"/>
-        </w:rPr>
-        <w:endnoteReference w:id="15"/>
-      </w:r>
-      <w:r>
-        <w:rPr>
-          <w:rFonts w:ascii="Times New Roman" w:hAnsi="Times New Roman" w:cs="Times New Roman"/>
-        </w:rPr>
-        <w:t xml:space="preserve">, and </w:t>
-      </w:r>
-      <w:proofErr w:type="spellStart"/>
-      <w:r>
-        <w:rPr>
-          <w:rFonts w:ascii="Times New Roman" w:hAnsi="Times New Roman" w:cs="Times New Roman"/>
-        </w:rPr>
-        <w:t>Pipl</w:t>
-      </w:r>
-      <w:proofErr w:type="spellEnd"/>
-      <w:r>
-        <w:rPr>
-          <w:rStyle w:val="EndnoteReference"/>
-          <w:rFonts w:ascii="Times New Roman" w:hAnsi="Times New Roman" w:cs="Times New Roman"/>
-        </w:rPr>
-        <w:endnoteReference w:id="16"/>
-      </w:r>
-      <w:r>
-        <w:rPr>
-          <w:rFonts w:ascii="Times New Roman" w:hAnsi="Times New Roman" w:cs="Times New Roman"/>
-        </w:rPr>
-        <w:t xml:space="preserve">. </w:t>
-      </w:r>
-      <w:r>
-        <w:rPr>
-          <w:rFonts w:ascii="Times New Roman" w:hAnsi="Times New Roman" w:cs="Times New Roman"/>
-        </w:rPr>
-        <w:t>Additionally, attackers may repeat this steps on the victim’s family or friends to gain further leverage.</w:t>
-      </w:r>
-      <w:r>
-        <w:rPr>
-          <w:rFonts w:ascii="Times New Roman" w:hAnsi="Times New Roman" w:cs="Times New Roman"/>
-        </w:rPr>
-        <w:t xml:space="preserve"> These pieces of information are good for two purposes: building a profile and spam harassment. Some common types of spam harassme</w:t>
-      </w:r>
-      <w:r>
-        <w:rPr>
-          <w:rFonts w:ascii="Times New Roman" w:hAnsi="Times New Roman" w:cs="Times New Roman"/>
-        </w:rPr>
-        <w:t xml:space="preserve">nt include text or </w:t>
-      </w:r>
-      <w:proofErr w:type="spellStart"/>
-      <w:r>
-        <w:rPr>
-          <w:rFonts w:ascii="Times New Roman" w:hAnsi="Times New Roman" w:cs="Times New Roman"/>
-        </w:rPr>
-        <w:t>sms</w:t>
-      </w:r>
-      <w:proofErr w:type="spellEnd"/>
-      <w:r>
-        <w:rPr>
-          <w:rFonts w:ascii="Times New Roman" w:hAnsi="Times New Roman" w:cs="Times New Roman"/>
-        </w:rPr>
-        <w:t xml:space="preserve"> bombing</w:t>
-      </w:r>
-      <w:r>
-        <w:rPr>
-          <w:rStyle w:val="EndnoteReference"/>
-          <w:rFonts w:ascii="Times New Roman" w:hAnsi="Times New Roman" w:cs="Times New Roman"/>
-          <w:iCs/>
-          <w:color w:val="000000"/>
-        </w:rPr>
-        <w:endnoteReference w:id="17"/>
-      </w:r>
-      <w:r>
-        <w:rPr>
-          <w:rFonts w:ascii="Times New Roman" w:hAnsi="Times New Roman" w:cs="Times New Roman"/>
-          <w:iCs/>
-          <w:color w:val="000000"/>
-        </w:rPr>
-        <w:t xml:space="preserve"> </w:t>
-      </w:r>
-      <w:r>
-        <w:rPr>
-          <w:rFonts w:ascii="Times New Roman" w:hAnsi="Times New Roman" w:cs="Times New Roman"/>
-        </w:rPr>
-        <w:t xml:space="preserve">and </w:t>
-      </w:r>
-      <w:r>
-        <w:rPr>
-          <w:rFonts w:ascii="Times New Roman" w:hAnsi="Times New Roman" w:cs="Times New Roman"/>
-        </w:rPr>
-        <w:t>unwanted Skype calls, Facebook messages, tweets, Skype calls, or emails</w:t>
-      </w:r>
-      <w:r>
-        <w:rPr>
-          <w:rStyle w:val="EndnoteReference"/>
-          <w:rFonts w:ascii="Times New Roman" w:hAnsi="Times New Roman" w:cs="Times New Roman"/>
-        </w:rPr>
-        <w:endnoteReference w:id="18"/>
-      </w:r>
-      <w:r>
-        <w:rPr>
-          <w:rFonts w:ascii="Times New Roman" w:hAnsi="Times New Roman" w:cs="Times New Roman"/>
-        </w:rPr>
-        <w:t>.</w:t>
-      </w:r>
-    </w:p>
-    <w:p>
-      <w:pPr>
-        <w:spacing w:line="360" w:lineRule="auto"/>
-        <w:ind w:firstLine="720"/>
-        <w:rPr>
-          <w:rFonts w:ascii="Times New Roman" w:hAnsi="Times New Roman" w:cs="Times New Roman"/>
-        </w:rPr>
-      </w:pPr>
-      <w:r>
-        <w:rPr>
-          <w:rFonts w:ascii="Times New Roman" w:hAnsi="Times New Roman" w:cs="Times New Roman"/>
-        </w:rPr>
-        <w:t>Remember that doxing is usually a group operation, so together a group will be able to collaborate and share information faster and with greater detail than just a single individual. Once enough information is collected, attackers begin on the more important and scary phase: getting personal information. This includes: IP address,</w:t>
-      </w:r>
-      <w:r>
-        <w:rPr>
-          <w:rFonts w:ascii="Times New Roman" w:hAnsi="Times New Roman" w:cs="Times New Roman"/>
-        </w:rPr>
-        <w:t xml:space="preserve"> passwords,</w:t>
-      </w:r>
-      <w:r>
-        <w:rPr>
-          <w:rFonts w:ascii="Times New Roman" w:hAnsi="Times New Roman" w:cs="Times New Roman"/>
-        </w:rPr>
-        <w:t xml:space="preserve"> credit cards, bank accounts, social security number, medical history, and home/work address. This information is particularly </w:t>
-      </w:r>
-      <w:r>
-        <w:rPr>
-          <w:rFonts w:ascii="Times New Roman" w:hAnsi="Times New Roman" w:cs="Times New Roman"/>
-        </w:rPr>
-        <w:t>lethal</w:t>
-      </w:r>
-      <w:r>
-        <w:rPr>
-          <w:rFonts w:ascii="Times New Roman" w:hAnsi="Times New Roman" w:cs="Times New Roman"/>
-        </w:rPr>
-        <w:t xml:space="preserve">, since it </w:t>
-      </w:r>
-      <w:r>
-        <w:rPr>
-          <w:rFonts w:ascii="Times New Roman" w:hAnsi="Times New Roman" w:cs="Times New Roman"/>
-        </w:rPr>
-        <w:t>could</w:t>
-      </w:r>
-      <w:r>
-        <w:rPr>
-          <w:rFonts w:ascii="Times New Roman" w:hAnsi="Times New Roman" w:cs="Times New Roman"/>
-        </w:rPr>
-        <w:t xml:space="preserve"> lead to someone </w:t>
-      </w:r>
-      <w:r>
-        <w:rPr>
-          <w:rFonts w:ascii="Times New Roman" w:hAnsi="Times New Roman" w:cs="Times New Roman"/>
-        </w:rPr>
-        <w:t>causing the victim physical harm.</w:t>
-      </w:r>
-      <w:r>
-        <w:rPr>
-          <w:rFonts w:ascii="Times New Roman" w:hAnsi="Times New Roman" w:cs="Times New Roman"/>
-        </w:rPr>
-        <w:t xml:space="preserve"> </w:t>
-      </w:r>
-      <w:r>
-        <w:rPr>
-          <w:rFonts w:ascii="Times New Roman" w:hAnsi="Times New Roman" w:cs="Times New Roman"/>
-        </w:rPr>
-        <w:t>MAC and IP addresses are fairly easy to find; attackers c</w:t>
-      </w:r>
-      <w:r>
-        <w:rPr>
-          <w:rFonts w:ascii="Times New Roman" w:hAnsi="Times New Roman" w:cs="Times New Roman"/>
-        </w:rPr>
-        <w:t>an use the target’s we</w:t>
-      </w:r>
-      <w:r>
-        <w:rPr>
-          <w:rFonts w:ascii="Times New Roman" w:hAnsi="Times New Roman" w:cs="Times New Roman"/>
-        </w:rPr>
-        <w:t xml:space="preserve">bsite or email address. Attackers can use the UNIX commands ping, lookup, </w:t>
-      </w:r>
-      <w:proofErr w:type="spellStart"/>
-      <w:r>
-        <w:rPr>
-          <w:rFonts w:ascii="Times New Roman" w:hAnsi="Times New Roman" w:cs="Times New Roman"/>
-        </w:rPr>
-        <w:t>traceroute</w:t>
-      </w:r>
-      <w:proofErr w:type="spellEnd"/>
-      <w:r>
-        <w:rPr>
-          <w:rFonts w:ascii="Times New Roman" w:hAnsi="Times New Roman" w:cs="Times New Roman"/>
-        </w:rPr>
-        <w:t>, and finger to get the IP address of a given website.</w:t>
-      </w:r>
-      <w:r>
-        <w:rPr>
-          <w:rStyle w:val="EndnoteReference"/>
-          <w:rFonts w:ascii="Times New Roman" w:hAnsi="Times New Roman" w:cs="Times New Roman"/>
-        </w:rPr>
-        <w:endnoteReference w:id="19"/>
-      </w:r>
-      <w:r>
-        <w:rPr>
-          <w:rFonts w:ascii="Times New Roman" w:hAnsi="Times New Roman" w:cs="Times New Roman"/>
-        </w:rPr>
-        <w:t xml:space="preserve"> Similarly, if any attacker has an email sent from the victim, you can use various sites to read the email’s full header to find the source IP address.</w:t>
-      </w:r>
-      <w:r>
-        <w:rPr>
-          <w:rStyle w:val="EndnoteReference"/>
-          <w:rFonts w:ascii="Times New Roman" w:hAnsi="Times New Roman" w:cs="Times New Roman"/>
-        </w:rPr>
-        <w:endnoteReference w:id="20"/>
-      </w:r>
-      <w:r>
-        <w:rPr>
-          <w:rFonts w:ascii="Times New Roman" w:hAnsi="Times New Roman" w:cs="Times New Roman"/>
-        </w:rPr>
-        <w:t xml:space="preserve"> </w:t>
-      </w:r>
-      <w:r>
-        <w:rPr>
-          <w:rFonts w:ascii="Times New Roman" w:hAnsi="Times New Roman" w:cs="Times New Roman"/>
-        </w:rPr>
-        <w:t xml:space="preserve">Once an IP address is acquired (assuming this is the victim’s actual IP address), a quick lookup of the location can be found on places like </w:t>
-      </w:r>
-      <w:proofErr w:type="spellStart"/>
-      <w:r>
-        <w:rPr>
-          <w:rFonts w:ascii="Times New Roman" w:hAnsi="Times New Roman" w:cs="Times New Roman"/>
-        </w:rPr>
-        <w:t>iplocation</w:t>
-      </w:r>
-      <w:proofErr w:type="spellEnd"/>
-      <w:r>
-        <w:rPr>
-          <w:rFonts w:ascii="Times New Roman" w:hAnsi="Times New Roman" w:cs="Times New Roman"/>
-        </w:rPr>
-        <w:t>.</w:t>
-      </w:r>
-      <w:r>
-        <w:rPr>
-          <w:rStyle w:val="EndnoteReference"/>
-          <w:rFonts w:ascii="Times New Roman" w:hAnsi="Times New Roman" w:cs="Times New Roman"/>
-        </w:rPr>
-        <w:endnoteReference w:id="21"/>
-      </w:r>
-      <w:r>
-        <w:rPr>
-          <w:rFonts w:ascii="Times New Roman" w:hAnsi="Times New Roman" w:cs="Times New Roman"/>
-        </w:rPr>
-        <w:t xml:space="preserve"> </w:t>
-      </w:r>
-      <w:r>
-        <w:rPr>
-          <w:rFonts w:ascii="Times New Roman" w:hAnsi="Times New Roman" w:cs="Times New Roman"/>
-        </w:rPr>
-        <w:t xml:space="preserve">Cracking passwords can be done in a variety of ways as well. You can combine brute force password cracking (with tools such as John the Ripper or </w:t>
-      </w:r>
-      <w:proofErr w:type="spellStart"/>
-      <w:r>
-        <w:rPr>
-          <w:rFonts w:ascii="Times New Roman" w:hAnsi="Times New Roman" w:cs="Times New Roman"/>
-        </w:rPr>
-        <w:t>Hashcat</w:t>
-      </w:r>
-      <w:proofErr w:type="spellEnd"/>
-      <w:r>
-        <w:rPr>
-          <w:rFonts w:ascii="Times New Roman" w:hAnsi="Times New Roman" w:cs="Times New Roman"/>
         </w:rPr>
         <w:t>) with some social engineering. Most sites now have an “I forgot my password” button or something that asks the user to a</w:t>
       </w:r>
@@ -2625,7 +2646,19 @@
         <w:rPr>
           <w:rFonts w:ascii="Times New Roman" w:hAnsi="Times New Roman" w:cs="Times New Roman"/>
         </w:rPr>
-        <w:t xml:space="preserve"> If any of these passwords happen to be a master password to a password manager such as site such as Last Pass or 1Password, this could potentially unlock credit card information and passwords to online health sites (e.g. Blue Cross Blue Shield, </w:t>
+        <w:t xml:space="preserve"> If any of these passwords happen to be a master password to </w:t>
+      </w:r>
+      <w:r>
+        <w:rPr>
+          <w:rFonts w:ascii="Times New Roman" w:hAnsi="Times New Roman" w:cs="Times New Roman"/>
+        </w:rPr>
+        <w:t xml:space="preserve">a password manager </w:t>
+      </w:r>
+      <w:r>
+        <w:rPr>
+          <w:rFonts w:ascii="Times New Roman" w:hAnsi="Times New Roman" w:cs="Times New Roman"/>
+        </w:rPr>
+        <w:t xml:space="preserve">such as Last Pass or 1Password, this could potentially unlock credit card information and passwords to online health sites (e.g. Blue Cross Blue Shield, </w:t>
       </w:r>
       <w:proofErr w:type="spellStart"/>
       <w:r>
@@ -3469,6 +3502,8 @@
           <w:szCs w:val="28"/>
         </w:rPr>
       </w:pPr>
+      <w:bookmarkStart w:id="0" w:name="_GoBack"/>
+      <w:bookmarkEnd w:id="0"/>
     </w:p>
     <w:p>
       <w:pPr>
@@ -5392,7 +5427,7 @@
         <w:rStyle w:val="PageNumber"/>
         <w:noProof/>
       </w:rPr>
-      <w:t>2</w:t>
+      <w:t>12</w:t>
     </w:r>
     <w:r>
       <w:rPr>
@@ -8383,7 +8418,7 @@
 </file>
 
 <file path=customXml/itemProps1.xml><?xml version="1.0" encoding="utf-8"?>
-<ds:datastoreItem xmlns:ds="http://schemas.openxmlformats.org/officeDocument/2006/customXml" ds:itemID="{551FB3DE-7F4E-F642-81C9-4574691CB5F1}">
+<ds:datastoreItem xmlns:ds="http://schemas.openxmlformats.org/officeDocument/2006/customXml" ds:itemID="{E7470AAE-D06F-1347-B9A0-554FCA4EB8A4}">
   <ds:schemaRefs>
     <ds:schemaRef ds:uri="http://schemas.openxmlformats.org/officeDocument/2006/bibliography"/>
   </ds:schemaRefs>

</xml_diff>